<commit_message>
no se que poner
</commit_message>
<xml_diff>
--- a/proyecto/craftandbudget.docx
+++ b/proyecto/craftandbudget.docx
@@ -8643,62 +8643,19 @@
           <w:color w:val="000000"/>
           <w:sz w:val="27"/>
           <w:szCs w:val="27"/>
-          <w:lang w:eastAsia="es-ES"/>
-        </w:rPr>
-      </w:pPr>
-      <w:r>
-        <w:rPr>
-          <w:rFonts w:ascii="Times New Roman" w:eastAsia="Times New Roman" w:hAnsi="Times New Roman" w:cs="Times New Roman"/>
-          <w:color w:val="000000"/>
-          <w:sz w:val="27"/>
-          <w:szCs w:val="27"/>
-          <w:lang w:eastAsia="es-ES"/>
-        </w:rPr>
-        <w:t xml:space="preserve">A continuación vamos a detallar cada tecnología que ha estado implicada en la realización de nuestro proyecto. Abrir una sección por cada tecnología usada o implicada en la realización del trabajo (ej.: </w:t>
-      </w:r>
-      <w:proofErr w:type="spellStart"/>
-      <w:r>
-        <w:rPr>
-          <w:rFonts w:ascii="Times New Roman" w:eastAsia="Times New Roman" w:hAnsi="Times New Roman" w:cs="Times New Roman"/>
-          <w:color w:val="000000"/>
-          <w:sz w:val="27"/>
-          <w:szCs w:val="27"/>
-          <w:lang w:eastAsia="es-ES"/>
-        </w:rPr>
-        <w:t>BDs</w:t>
-      </w:r>
-      <w:proofErr w:type="spellEnd"/>
-      <w:r>
-        <w:rPr>
-          <w:rFonts w:ascii="Times New Roman" w:eastAsia="Times New Roman" w:hAnsi="Times New Roman" w:cs="Times New Roman"/>
-          <w:color w:val="000000"/>
-          <w:sz w:val="27"/>
-          <w:szCs w:val="27"/>
-          <w:lang w:eastAsia="es-ES"/>
-        </w:rPr>
-        <w:t xml:space="preserve">, Java, </w:t>
-      </w:r>
-      <w:proofErr w:type="spellStart"/>
-      <w:r>
-        <w:rPr>
-          <w:rFonts w:ascii="Times New Roman" w:eastAsia="Times New Roman" w:hAnsi="Times New Roman" w:cs="Times New Roman"/>
-          <w:color w:val="000000"/>
-          <w:sz w:val="27"/>
-          <w:szCs w:val="27"/>
-          <w:lang w:eastAsia="es-ES"/>
-        </w:rPr>
-        <w:t>Android</w:t>
-      </w:r>
-      <w:proofErr w:type="spellEnd"/>
-      <w:r>
-        <w:rPr>
-          <w:rFonts w:ascii="Times New Roman" w:eastAsia="Times New Roman" w:hAnsi="Times New Roman" w:cs="Times New Roman"/>
-          <w:color w:val="000000"/>
-          <w:sz w:val="27"/>
-          <w:szCs w:val="27"/>
-          <w:lang w:eastAsia="es-ES"/>
-        </w:rPr>
-        <w:t>, etc.). En este capítulo se pretende ofrecer un resumen destinado a lectores no familiarizados con la tecnología utilizada. Destinar más páginas según la importancia en el trabajo, de dos a cuatro páginas cada sección con todas las referencias bibliográficas que se consideren oportunas.</w:t>
+          <w:u w:val="single"/>
+          <w:lang w:eastAsia="es-ES"/>
+        </w:rPr>
+      </w:pPr>
+      <w:r>
+        <w:rPr>
+          <w:rFonts w:ascii="Times New Roman" w:eastAsia="Times New Roman" w:hAnsi="Times New Roman" w:cs="Times New Roman"/>
+          <w:color w:val="000000"/>
+          <w:sz w:val="27"/>
+          <w:szCs w:val="27"/>
+          <w:lang w:eastAsia="es-ES"/>
+        </w:rPr>
+        <w:t xml:space="preserve">A continuación vamos a detallar cada tecnología que ha estado implicada en la realización de nuestro proyecto. </w:t>
       </w:r>
     </w:p>
     <w:p>
@@ -9043,7 +9000,6 @@
           <w:szCs w:val="27"/>
           <w:lang w:eastAsia="es-ES"/>
         </w:rPr>
-        <w:lastRenderedPageBreak/>
         <w:t xml:space="preserve">Las principales razones por las que nos hemos decidido </w:t>
       </w:r>
       <w:proofErr w:type="spellStart"/>
@@ -9162,6 +9118,7 @@
           <w:szCs w:val="27"/>
           <w:lang w:eastAsia="es-ES"/>
         </w:rPr>
+        <w:lastRenderedPageBreak/>
         <w:t>Son orientadas a la creación de páginas webs. Ambos fueron creados específicamente para ser usados en la programación de páginas webs dinámicas.</w:t>
       </w:r>
     </w:p>
@@ -9733,8 +9690,42 @@
           <w:szCs w:val="27"/>
           <w:lang w:eastAsia="es-ES"/>
         </w:rPr>
-        <w:t xml:space="preserve"> para no repetir código. Por último el </w:t>
-      </w:r>
+        <w:t xml:space="preserve"> para no repetir código. Por último el controlador es un intermediario entre la vista y el modelo. Además es el encargado de procesar las request de http como los </w:t>
+      </w:r>
+      <w:proofErr w:type="spellStart"/>
+      <w:r>
+        <w:rPr>
+          <w:rFonts w:ascii="Times New Roman" w:eastAsia="Times New Roman" w:hAnsi="Times New Roman" w:cs="Times New Roman"/>
+          <w:color w:val="000000"/>
+          <w:sz w:val="27"/>
+          <w:szCs w:val="27"/>
+          <w:lang w:eastAsia="es-ES"/>
+        </w:rPr>
+        <w:t>get</w:t>
+      </w:r>
+      <w:proofErr w:type="spellEnd"/>
+      <w:r>
+        <w:rPr>
+          <w:rFonts w:ascii="Times New Roman" w:eastAsia="Times New Roman" w:hAnsi="Times New Roman" w:cs="Times New Roman"/>
+          <w:color w:val="000000"/>
+          <w:sz w:val="27"/>
+          <w:szCs w:val="27"/>
+          <w:lang w:eastAsia="es-ES"/>
+        </w:rPr>
+        <w:t xml:space="preserve"> y post de los formularios. También es el encargado de generar las vistas.</w:t>
+      </w:r>
+    </w:p>
+    <w:p>
+      <w:pPr>
+        <w:spacing w:before="100" w:beforeAutospacing="1" w:after="100" w:afterAutospacing="1" w:line="240" w:lineRule="auto"/>
+        <w:rPr>
+          <w:rFonts w:ascii="Times New Roman" w:eastAsia="Times New Roman" w:hAnsi="Times New Roman" w:cs="Times New Roman"/>
+          <w:color w:val="000000"/>
+          <w:sz w:val="27"/>
+          <w:szCs w:val="27"/>
+          <w:lang w:eastAsia="es-ES"/>
+        </w:rPr>
+      </w:pPr>
       <w:r>
         <w:rPr>
           <w:rFonts w:ascii="Times New Roman" w:eastAsia="Times New Roman" w:hAnsi="Times New Roman" w:cs="Times New Roman"/>
@@ -9744,50 +9735,6 @@
           <w:lang w:eastAsia="es-ES"/>
         </w:rPr>
         <w:lastRenderedPageBreak/>
-        <w:t xml:space="preserve">controlador es un intermediario entre la vista y el modelo. Además es el encargado de procesar las request de http como los </w:t>
-      </w:r>
-      <w:proofErr w:type="spellStart"/>
-      <w:r>
-        <w:rPr>
-          <w:rFonts w:ascii="Times New Roman" w:eastAsia="Times New Roman" w:hAnsi="Times New Roman" w:cs="Times New Roman"/>
-          <w:color w:val="000000"/>
-          <w:sz w:val="27"/>
-          <w:szCs w:val="27"/>
-          <w:lang w:eastAsia="es-ES"/>
-        </w:rPr>
-        <w:t>get</w:t>
-      </w:r>
-      <w:proofErr w:type="spellEnd"/>
-      <w:r>
-        <w:rPr>
-          <w:rFonts w:ascii="Times New Roman" w:eastAsia="Times New Roman" w:hAnsi="Times New Roman" w:cs="Times New Roman"/>
-          <w:color w:val="000000"/>
-          <w:sz w:val="27"/>
-          <w:szCs w:val="27"/>
-          <w:lang w:eastAsia="es-ES"/>
-        </w:rPr>
-        <w:t xml:space="preserve"> y post de los formularios. También es el encargado de generar las vistas.</w:t>
-      </w:r>
-    </w:p>
-    <w:p>
-      <w:pPr>
-        <w:spacing w:before="100" w:beforeAutospacing="1" w:after="100" w:afterAutospacing="1" w:line="240" w:lineRule="auto"/>
-        <w:rPr>
-          <w:rFonts w:ascii="Times New Roman" w:eastAsia="Times New Roman" w:hAnsi="Times New Roman" w:cs="Times New Roman"/>
-          <w:color w:val="000000"/>
-          <w:sz w:val="27"/>
-          <w:szCs w:val="27"/>
-          <w:lang w:eastAsia="es-ES"/>
-        </w:rPr>
-      </w:pPr>
-      <w:r>
-        <w:rPr>
-          <w:rFonts w:ascii="Times New Roman" w:eastAsia="Times New Roman" w:hAnsi="Times New Roman" w:cs="Times New Roman"/>
-          <w:color w:val="000000"/>
-          <w:sz w:val="27"/>
-          <w:szCs w:val="27"/>
-          <w:lang w:eastAsia="es-ES"/>
-        </w:rPr>
         <w:t xml:space="preserve">Codeigniter ofrece también flexibilidad a la hora de cambiar la plataforma de la base de datos. Tan solo tienes que cambiar algunos archivos de configuración y ya está lista para cambiar la plataforma en la que corre tu </w:t>
       </w:r>
       <w:r>
@@ -10644,8 +10591,505 @@
     <w:p>
       <w:pPr>
         <w:pStyle w:val="Ttulo3"/>
+        <w:rPr>
+          <w:b w:val="0"/>
+          <w:bCs w:val="0"/>
+        </w:rPr>
+      </w:pPr>
+      <w:proofErr w:type="spellStart"/>
+      <w:r>
+        <w:rPr>
+          <w:b w:val="0"/>
+          <w:bCs w:val="0"/>
+          <w:color w:val="000000"/>
+        </w:rPr>
+        <w:t>Bootstrap</w:t>
+      </w:r>
+      <w:proofErr w:type="spellEnd"/>
+      <w:r>
+        <w:rPr>
+          <w:rFonts w:ascii="oswaldbook" w:hAnsi="oswaldbook"/>
+          <w:color w:val="000000"/>
+          <w:sz w:val="20"/>
+          <w:szCs w:val="20"/>
+          <w:shd w:val="clear" w:color="auto" w:fill="EEEEEE"/>
+        </w:rPr>
+        <w:t xml:space="preserve">, </w:t>
+      </w:r>
+      <w:r>
+        <w:rPr>
+          <w:b w:val="0"/>
+          <w:bCs w:val="0"/>
+          <w:color w:val="000000"/>
+        </w:rPr>
+        <w:t xml:space="preserve">es un framework originalmente creado por </w:t>
+      </w:r>
+      <w:proofErr w:type="spellStart"/>
+      <w:r>
+        <w:rPr>
+          <w:b w:val="0"/>
+          <w:bCs w:val="0"/>
+          <w:color w:val="000000"/>
+        </w:rPr>
+        <w:t>Twitter</w:t>
+      </w:r>
+      <w:proofErr w:type="spellEnd"/>
+      <w:r>
+        <w:rPr>
+          <w:b w:val="0"/>
+          <w:bCs w:val="0"/>
+          <w:color w:val="000000"/>
+        </w:rPr>
+        <w:t xml:space="preserve">, que permite crear interfaces web con CSS y </w:t>
+      </w:r>
+      <w:proofErr w:type="spellStart"/>
+      <w:r>
+        <w:rPr>
+          <w:b w:val="0"/>
+          <w:bCs w:val="0"/>
+          <w:color w:val="000000"/>
+        </w:rPr>
+        <w:t>JavaScript</w:t>
+      </w:r>
+      <w:proofErr w:type="spellEnd"/>
+      <w:r>
+        <w:rPr>
+          <w:b w:val="0"/>
+          <w:bCs w:val="0"/>
+          <w:color w:val="000000"/>
+        </w:rPr>
+        <w:t xml:space="preserve">, cuya particularidad es la de adaptar la interfaz del sitio web al tamaño del dispositivo en que se visualice. Es decir, el sitio web se adapta automáticamente al tamaño de una PC, una </w:t>
+      </w:r>
+      <w:proofErr w:type="spellStart"/>
+      <w:r>
+        <w:rPr>
+          <w:b w:val="0"/>
+          <w:bCs w:val="0"/>
+          <w:color w:val="000000"/>
+        </w:rPr>
+        <w:t>Tablet</w:t>
+      </w:r>
+      <w:proofErr w:type="spellEnd"/>
+      <w:r>
+        <w:rPr>
+          <w:b w:val="0"/>
+          <w:bCs w:val="0"/>
+          <w:color w:val="000000"/>
+        </w:rPr>
+        <w:t xml:space="preserve"> u otro dispositivo.</w:t>
+      </w:r>
+      <w:r>
+        <w:rPr>
+          <w:b w:val="0"/>
+          <w:bCs w:val="0"/>
+        </w:rPr>
+        <w:t> </w:t>
+      </w:r>
+    </w:p>
+    <w:p>
+      <w:pPr>
+        <w:pStyle w:val="Ttulo3"/>
+        <w:rPr>
+          <w:b w:val="0"/>
+          <w:bCs w:val="0"/>
+          <w:color w:val="000000"/>
+        </w:rPr>
       </w:pPr>
       <w:bookmarkStart w:id="15" w:name="_Toc421008234"/>
+    </w:p>
+    <w:p>
+      <w:pPr>
+        <w:rPr>
+          <w:rFonts w:ascii="Times New Roman" w:eastAsia="Times New Roman" w:hAnsi="Times New Roman" w:cs="Times New Roman"/>
+          <w:color w:val="000000"/>
+          <w:sz w:val="27"/>
+          <w:szCs w:val="27"/>
+          <w:lang w:eastAsia="es-ES"/>
+        </w:rPr>
+      </w:pPr>
+      <w:r>
+        <w:rPr>
+          <w:rFonts w:ascii="Times New Roman" w:eastAsia="Times New Roman" w:hAnsi="Times New Roman" w:cs="Times New Roman"/>
+          <w:color w:val="000000"/>
+          <w:sz w:val="27"/>
+          <w:szCs w:val="27"/>
+          <w:lang w:eastAsia="es-ES"/>
+        </w:rPr>
+        <w:lastRenderedPageBreak/>
+        <w:t xml:space="preserve">En nuestro caso, ya que </w:t>
+      </w:r>
+      <w:r>
+        <w:rPr>
+          <w:rFonts w:ascii="Times New Roman" w:eastAsia="Times New Roman" w:hAnsi="Times New Roman" w:cs="Times New Roman"/>
+          <w:color w:val="000000"/>
+          <w:sz w:val="27"/>
+          <w:szCs w:val="27"/>
+          <w:lang w:eastAsia="es-ES"/>
+        </w:rPr>
+        <w:t xml:space="preserve">no teníamos ninguna experiencia en el desarrollo de interfaces, ni en la programación </w:t>
+      </w:r>
+      <w:proofErr w:type="spellStart"/>
+      <w:r>
+        <w:rPr>
+          <w:rFonts w:ascii="Times New Roman" w:eastAsia="Times New Roman" w:hAnsi="Times New Roman" w:cs="Times New Roman"/>
+          <w:color w:val="000000"/>
+          <w:sz w:val="27"/>
+          <w:szCs w:val="27"/>
+          <w:lang w:eastAsia="es-ES"/>
+        </w:rPr>
+        <w:t>front</w:t>
+      </w:r>
+      <w:proofErr w:type="spellEnd"/>
+      <w:r>
+        <w:rPr>
+          <w:rFonts w:ascii="Times New Roman" w:eastAsia="Times New Roman" w:hAnsi="Times New Roman" w:cs="Times New Roman"/>
+          <w:color w:val="000000"/>
+          <w:sz w:val="27"/>
+          <w:szCs w:val="27"/>
+          <w:lang w:eastAsia="es-ES"/>
+        </w:rPr>
+        <w:t xml:space="preserve"> </w:t>
+      </w:r>
+      <w:proofErr w:type="spellStart"/>
+      <w:r>
+        <w:rPr>
+          <w:rFonts w:ascii="Times New Roman" w:eastAsia="Times New Roman" w:hAnsi="Times New Roman" w:cs="Times New Roman"/>
+          <w:color w:val="000000"/>
+          <w:sz w:val="27"/>
+          <w:szCs w:val="27"/>
+          <w:lang w:eastAsia="es-ES"/>
+        </w:rPr>
+        <w:t>end</w:t>
+      </w:r>
+      <w:proofErr w:type="spellEnd"/>
+      <w:r>
+        <w:rPr>
+          <w:rFonts w:ascii="Times New Roman" w:eastAsia="Times New Roman" w:hAnsi="Times New Roman" w:cs="Times New Roman"/>
+          <w:color w:val="000000"/>
+          <w:sz w:val="27"/>
+          <w:szCs w:val="27"/>
+          <w:lang w:eastAsia="es-ES"/>
+        </w:rPr>
+        <w:t xml:space="preserve"> nos decidimos a usar una plantilla de </w:t>
+      </w:r>
+      <w:proofErr w:type="spellStart"/>
+      <w:r>
+        <w:rPr>
+          <w:rFonts w:ascii="Times New Roman" w:eastAsia="Times New Roman" w:hAnsi="Times New Roman" w:cs="Times New Roman"/>
+          <w:color w:val="000000"/>
+          <w:sz w:val="27"/>
+          <w:szCs w:val="27"/>
+          <w:lang w:eastAsia="es-ES"/>
+        </w:rPr>
+        <w:t>twitter</w:t>
+      </w:r>
+      <w:proofErr w:type="spellEnd"/>
+      <w:r>
+        <w:rPr>
+          <w:rFonts w:ascii="Times New Roman" w:eastAsia="Times New Roman" w:hAnsi="Times New Roman" w:cs="Times New Roman"/>
+          <w:color w:val="000000"/>
+          <w:sz w:val="27"/>
+          <w:szCs w:val="27"/>
+          <w:lang w:eastAsia="es-ES"/>
+        </w:rPr>
+        <w:t xml:space="preserve"> </w:t>
+      </w:r>
+      <w:proofErr w:type="spellStart"/>
+      <w:r>
+        <w:rPr>
+          <w:rFonts w:ascii="Times New Roman" w:eastAsia="Times New Roman" w:hAnsi="Times New Roman" w:cs="Times New Roman"/>
+          <w:color w:val="000000"/>
+          <w:sz w:val="27"/>
+          <w:szCs w:val="27"/>
+          <w:lang w:eastAsia="es-ES"/>
+        </w:rPr>
+        <w:t>bootstrap</w:t>
+      </w:r>
+      <w:proofErr w:type="spellEnd"/>
+      <w:r>
+        <w:rPr>
+          <w:rFonts w:ascii="Times New Roman" w:eastAsia="Times New Roman" w:hAnsi="Times New Roman" w:cs="Times New Roman"/>
+          <w:color w:val="000000"/>
+          <w:sz w:val="27"/>
+          <w:szCs w:val="27"/>
+          <w:lang w:eastAsia="es-ES"/>
+        </w:rPr>
+        <w:t xml:space="preserve">. De </w:t>
+      </w:r>
+      <w:proofErr w:type="spellStart"/>
+      <w:r>
+        <w:rPr>
+          <w:rFonts w:ascii="Times New Roman" w:eastAsia="Times New Roman" w:hAnsi="Times New Roman" w:cs="Times New Roman"/>
+          <w:color w:val="000000"/>
+          <w:sz w:val="27"/>
+          <w:szCs w:val="27"/>
+          <w:lang w:eastAsia="es-ES"/>
+        </w:rPr>
+        <w:t>está</w:t>
+      </w:r>
+      <w:proofErr w:type="spellEnd"/>
+      <w:r>
+        <w:rPr>
+          <w:rFonts w:ascii="Times New Roman" w:eastAsia="Times New Roman" w:hAnsi="Times New Roman" w:cs="Times New Roman"/>
+          <w:color w:val="000000"/>
+          <w:sz w:val="27"/>
+          <w:szCs w:val="27"/>
+          <w:lang w:eastAsia="es-ES"/>
+        </w:rPr>
+        <w:t xml:space="preserve"> manera nos podemos enfocar en lo que realmente sabemos, la programación backend, sin tener que centrarnos en como diseñar páginas web </w:t>
+      </w:r>
+      <w:proofErr w:type="spellStart"/>
+      <w:r>
+        <w:rPr>
+          <w:rFonts w:ascii="Times New Roman" w:eastAsia="Times New Roman" w:hAnsi="Times New Roman" w:cs="Times New Roman"/>
+          <w:color w:val="000000"/>
+          <w:sz w:val="27"/>
+          <w:szCs w:val="27"/>
+          <w:lang w:eastAsia="es-ES"/>
+        </w:rPr>
+        <w:t>responsive</w:t>
+      </w:r>
+      <w:proofErr w:type="spellEnd"/>
+      <w:r>
+        <w:rPr>
+          <w:rFonts w:ascii="Times New Roman" w:eastAsia="Times New Roman" w:hAnsi="Times New Roman" w:cs="Times New Roman"/>
+          <w:color w:val="000000"/>
+          <w:sz w:val="27"/>
+          <w:szCs w:val="27"/>
+          <w:lang w:eastAsia="es-ES"/>
+        </w:rPr>
+        <w:t xml:space="preserve">. En nuestro caso, como se trataba de una página que tiene como target la manipulación de inventarios por parte de los usuarios, resultaba imprescindible encontrar una plantilla con un back office potente y agradable. Finalmente nos decidimos por “INSPINA </w:t>
+      </w:r>
+      <w:proofErr w:type="spellStart"/>
+      <w:r>
+        <w:rPr>
+          <w:rFonts w:ascii="Times New Roman" w:eastAsia="Times New Roman" w:hAnsi="Times New Roman" w:cs="Times New Roman"/>
+          <w:color w:val="000000"/>
+          <w:sz w:val="27"/>
+          <w:szCs w:val="27"/>
+          <w:lang w:eastAsia="es-ES"/>
+        </w:rPr>
+        <w:t>admin</w:t>
+      </w:r>
+      <w:proofErr w:type="spellEnd"/>
+      <w:r>
+        <w:rPr>
+          <w:rFonts w:ascii="Times New Roman" w:eastAsia="Times New Roman" w:hAnsi="Times New Roman" w:cs="Times New Roman"/>
+          <w:color w:val="000000"/>
+          <w:sz w:val="27"/>
+          <w:szCs w:val="27"/>
+          <w:lang w:eastAsia="es-ES"/>
+        </w:rPr>
+        <w:t xml:space="preserve"> </w:t>
+      </w:r>
+      <w:proofErr w:type="spellStart"/>
+      <w:r>
+        <w:rPr>
+          <w:rFonts w:ascii="Times New Roman" w:eastAsia="Times New Roman" w:hAnsi="Times New Roman" w:cs="Times New Roman"/>
+          <w:color w:val="000000"/>
+          <w:sz w:val="27"/>
+          <w:szCs w:val="27"/>
+          <w:lang w:eastAsia="es-ES"/>
+        </w:rPr>
+        <w:t>theme</w:t>
+      </w:r>
+      <w:proofErr w:type="spellEnd"/>
+      <w:r>
+        <w:rPr>
+          <w:rFonts w:ascii="Times New Roman" w:eastAsia="Times New Roman" w:hAnsi="Times New Roman" w:cs="Times New Roman"/>
+          <w:color w:val="000000"/>
+          <w:sz w:val="27"/>
+          <w:szCs w:val="27"/>
+          <w:lang w:eastAsia="es-ES"/>
+        </w:rPr>
+        <w:t xml:space="preserve">”.  Nos los descargamos de la página </w:t>
+      </w:r>
+      <w:hyperlink r:id="rId16" w:history="1">
+        <w:r>
+          <w:rPr>
+            <w:rStyle w:val="Hipervnculo"/>
+            <w:rFonts w:ascii="Times New Roman" w:eastAsia="Times New Roman" w:hAnsi="Times New Roman" w:cs="Times New Roman"/>
+            <w:sz w:val="27"/>
+            <w:szCs w:val="27"/>
+            <w:lang w:eastAsia="es-ES"/>
+          </w:rPr>
+          <w:t>https://wrapbootstrap.com/theme/inspinia-responsive-admin-theme-WB0R5L90S</w:t>
+        </w:r>
+      </w:hyperlink>
+      <w:r>
+        <w:rPr>
+          <w:rFonts w:ascii="Times New Roman" w:eastAsia="Times New Roman" w:hAnsi="Times New Roman" w:cs="Times New Roman"/>
+          <w:color w:val="000000"/>
+          <w:sz w:val="27"/>
+          <w:szCs w:val="27"/>
+          <w:lang w:eastAsia="es-ES"/>
+        </w:rPr>
+        <w:t xml:space="preserve">, donde hay multitud de plantillas para escoger. Esa misma plantilla está en cinco versiones: asp.net, </w:t>
+      </w:r>
+      <w:proofErr w:type="spellStart"/>
+      <w:r>
+        <w:rPr>
+          <w:rFonts w:ascii="Times New Roman" w:eastAsia="Times New Roman" w:hAnsi="Times New Roman" w:cs="Times New Roman"/>
+          <w:color w:val="000000"/>
+          <w:sz w:val="27"/>
+          <w:szCs w:val="27"/>
+          <w:lang w:eastAsia="es-ES"/>
+        </w:rPr>
+        <w:t>ruby</w:t>
+      </w:r>
+      <w:proofErr w:type="spellEnd"/>
+      <w:r>
+        <w:rPr>
+          <w:rFonts w:ascii="Times New Roman" w:eastAsia="Times New Roman" w:hAnsi="Times New Roman" w:cs="Times New Roman"/>
+          <w:color w:val="000000"/>
+          <w:sz w:val="27"/>
+          <w:szCs w:val="27"/>
+          <w:lang w:eastAsia="es-ES"/>
+        </w:rPr>
+        <w:t xml:space="preserve"> </w:t>
+      </w:r>
+      <w:proofErr w:type="spellStart"/>
+      <w:r>
+        <w:rPr>
+          <w:rFonts w:ascii="Times New Roman" w:eastAsia="Times New Roman" w:hAnsi="Times New Roman" w:cs="Times New Roman"/>
+          <w:color w:val="000000"/>
+          <w:sz w:val="27"/>
+          <w:szCs w:val="27"/>
+          <w:lang w:eastAsia="es-ES"/>
+        </w:rPr>
+        <w:t>on</w:t>
+      </w:r>
+      <w:proofErr w:type="spellEnd"/>
+      <w:r>
+        <w:rPr>
+          <w:rFonts w:ascii="Times New Roman" w:eastAsia="Times New Roman" w:hAnsi="Times New Roman" w:cs="Times New Roman"/>
+          <w:color w:val="000000"/>
+          <w:sz w:val="27"/>
+          <w:szCs w:val="27"/>
+          <w:lang w:eastAsia="es-ES"/>
+        </w:rPr>
+        <w:t xml:space="preserve"> </w:t>
+      </w:r>
+      <w:proofErr w:type="spellStart"/>
+      <w:r>
+        <w:rPr>
+          <w:rFonts w:ascii="Times New Roman" w:eastAsia="Times New Roman" w:hAnsi="Times New Roman" w:cs="Times New Roman"/>
+          <w:color w:val="000000"/>
+          <w:sz w:val="27"/>
+          <w:szCs w:val="27"/>
+          <w:lang w:eastAsia="es-ES"/>
+        </w:rPr>
+        <w:t>rails</w:t>
+      </w:r>
+      <w:proofErr w:type="spellEnd"/>
+      <w:r>
+        <w:rPr>
+          <w:rFonts w:ascii="Times New Roman" w:eastAsia="Times New Roman" w:hAnsi="Times New Roman" w:cs="Times New Roman"/>
+          <w:color w:val="000000"/>
+          <w:sz w:val="27"/>
+          <w:szCs w:val="27"/>
+          <w:lang w:eastAsia="es-ES"/>
+        </w:rPr>
+        <w:t xml:space="preserve">, angular </w:t>
+      </w:r>
+      <w:proofErr w:type="spellStart"/>
+      <w:r>
+        <w:rPr>
+          <w:rFonts w:ascii="Times New Roman" w:eastAsia="Times New Roman" w:hAnsi="Times New Roman" w:cs="Times New Roman"/>
+          <w:color w:val="000000"/>
+          <w:sz w:val="27"/>
+          <w:szCs w:val="27"/>
+          <w:lang w:eastAsia="es-ES"/>
+        </w:rPr>
+        <w:t>js</w:t>
+      </w:r>
+      <w:proofErr w:type="spellEnd"/>
+      <w:r>
+        <w:rPr>
+          <w:rFonts w:ascii="Times New Roman" w:eastAsia="Times New Roman" w:hAnsi="Times New Roman" w:cs="Times New Roman"/>
+          <w:color w:val="000000"/>
+          <w:sz w:val="27"/>
+          <w:szCs w:val="27"/>
+          <w:lang w:eastAsia="es-ES"/>
+        </w:rPr>
+        <w:t xml:space="preserve">, </w:t>
+      </w:r>
+      <w:proofErr w:type="spellStart"/>
+      <w:r>
+        <w:rPr>
+          <w:rFonts w:ascii="Times New Roman" w:eastAsia="Times New Roman" w:hAnsi="Times New Roman" w:cs="Times New Roman"/>
+          <w:color w:val="000000"/>
+          <w:sz w:val="27"/>
+          <w:szCs w:val="27"/>
+          <w:lang w:eastAsia="es-ES"/>
+        </w:rPr>
+        <w:t>meteor</w:t>
+      </w:r>
+      <w:proofErr w:type="spellEnd"/>
+      <w:r>
+        <w:rPr>
+          <w:rFonts w:ascii="Times New Roman" w:eastAsia="Times New Roman" w:hAnsi="Times New Roman" w:cs="Times New Roman"/>
+          <w:color w:val="000000"/>
+          <w:sz w:val="27"/>
+          <w:szCs w:val="27"/>
+          <w:lang w:eastAsia="es-ES"/>
+        </w:rPr>
+        <w:t xml:space="preserve"> y </w:t>
+      </w:r>
+      <w:proofErr w:type="spellStart"/>
+      <w:r>
+        <w:rPr>
+          <w:rFonts w:ascii="Times New Roman" w:eastAsia="Times New Roman" w:hAnsi="Times New Roman" w:cs="Times New Roman"/>
+          <w:color w:val="000000"/>
+          <w:sz w:val="27"/>
+          <w:szCs w:val="27"/>
+          <w:lang w:eastAsia="es-ES"/>
+        </w:rPr>
+        <w:t>html</w:t>
+      </w:r>
+      <w:proofErr w:type="spellEnd"/>
+      <w:r>
+        <w:rPr>
+          <w:rFonts w:ascii="Times New Roman" w:eastAsia="Times New Roman" w:hAnsi="Times New Roman" w:cs="Times New Roman"/>
+          <w:color w:val="000000"/>
+          <w:sz w:val="27"/>
+          <w:szCs w:val="27"/>
+          <w:lang w:eastAsia="es-ES"/>
+        </w:rPr>
+        <w:t>/</w:t>
+      </w:r>
+      <w:proofErr w:type="spellStart"/>
+      <w:r>
+        <w:rPr>
+          <w:rFonts w:ascii="Times New Roman" w:eastAsia="Times New Roman" w:hAnsi="Times New Roman" w:cs="Times New Roman"/>
+          <w:color w:val="000000"/>
+          <w:sz w:val="27"/>
+          <w:szCs w:val="27"/>
+          <w:lang w:eastAsia="es-ES"/>
+        </w:rPr>
+        <w:t>javascript</w:t>
+      </w:r>
+      <w:proofErr w:type="spellEnd"/>
+      <w:r>
+        <w:rPr>
+          <w:rFonts w:ascii="Times New Roman" w:eastAsia="Times New Roman" w:hAnsi="Times New Roman" w:cs="Times New Roman"/>
+          <w:color w:val="000000"/>
+          <w:sz w:val="27"/>
+          <w:szCs w:val="27"/>
+          <w:lang w:eastAsia="es-ES"/>
+        </w:rPr>
+        <w:t>. Nosotros hemos cogido está última y toda la parte dinámica se la dejamos a PHP.</w:t>
+      </w:r>
+    </w:p>
+    <w:p>
+      <w:pPr>
+        <w:pStyle w:val="Ttulo3"/>
+      </w:pPr>
+    </w:p>
+    <w:p>
+      <w:pPr>
+        <w:pStyle w:val="Ttulo3"/>
+      </w:pPr>
       <w:r>
         <w:t>A</w:t>
       </w:r>
@@ -10677,6 +11121,125 @@
           <w:szCs w:val="27"/>
           <w:lang w:eastAsia="es-ES"/>
         </w:rPr>
+        <w:t>Actualmente</w:t>
+      </w:r>
+      <w:r>
+        <w:rPr>
+          <w:rFonts w:ascii="Times New Roman" w:eastAsia="Times New Roman" w:hAnsi="Times New Roman" w:cs="Times New Roman"/>
+          <w:color w:val="000000"/>
+          <w:sz w:val="27"/>
+          <w:szCs w:val="27"/>
+          <w:lang w:eastAsia="es-ES"/>
+        </w:rPr>
+        <w:t xml:space="preserve">, todas las empresas que lanzan al mercado Apis webs para que los desarrolladores puedan usar sus servicios, están basadas en </w:t>
+      </w:r>
+      <w:proofErr w:type="spellStart"/>
+      <w:r>
+        <w:rPr>
+          <w:rFonts w:ascii="Times New Roman" w:eastAsia="Times New Roman" w:hAnsi="Times New Roman" w:cs="Times New Roman"/>
+          <w:color w:val="000000"/>
+          <w:sz w:val="27"/>
+          <w:szCs w:val="27"/>
+          <w:lang w:eastAsia="es-ES"/>
+        </w:rPr>
+        <w:t>APIrest</w:t>
+      </w:r>
+      <w:proofErr w:type="spellEnd"/>
+      <w:r>
+        <w:rPr>
+          <w:rFonts w:ascii="Times New Roman" w:eastAsia="Times New Roman" w:hAnsi="Times New Roman" w:cs="Times New Roman"/>
+          <w:color w:val="000000"/>
+          <w:sz w:val="27"/>
+          <w:szCs w:val="27"/>
+          <w:lang w:eastAsia="es-ES"/>
+        </w:rPr>
+        <w:t xml:space="preserve">. La web </w:t>
+      </w:r>
+      <w:proofErr w:type="spellStart"/>
+      <w:r>
+        <w:rPr>
+          <w:rFonts w:ascii="Times New Roman" w:eastAsia="Times New Roman" w:hAnsi="Times New Roman" w:cs="Times New Roman"/>
+          <w:color w:val="000000"/>
+          <w:sz w:val="27"/>
+          <w:szCs w:val="27"/>
+          <w:lang w:eastAsia="es-ES"/>
+        </w:rPr>
+        <w:t>app</w:t>
+      </w:r>
+      <w:proofErr w:type="spellEnd"/>
+      <w:r>
+        <w:rPr>
+          <w:rFonts w:ascii="Times New Roman" w:eastAsia="Times New Roman" w:hAnsi="Times New Roman" w:cs="Times New Roman"/>
+          <w:color w:val="000000"/>
+          <w:sz w:val="27"/>
+          <w:szCs w:val="27"/>
+          <w:lang w:eastAsia="es-ES"/>
+        </w:rPr>
+        <w:t xml:space="preserve"> de prestashop es </w:t>
+      </w:r>
+      <w:proofErr w:type="gramStart"/>
+      <w:r>
+        <w:rPr>
+          <w:rFonts w:ascii="Times New Roman" w:eastAsia="Times New Roman" w:hAnsi="Times New Roman" w:cs="Times New Roman"/>
+          <w:color w:val="000000"/>
+          <w:sz w:val="27"/>
+          <w:szCs w:val="27"/>
+          <w:lang w:eastAsia="es-ES"/>
+        </w:rPr>
+        <w:t>una</w:t>
+      </w:r>
+      <w:proofErr w:type="gramEnd"/>
+      <w:r>
+        <w:rPr>
+          <w:rFonts w:ascii="Times New Roman" w:eastAsia="Times New Roman" w:hAnsi="Times New Roman" w:cs="Times New Roman"/>
+          <w:color w:val="000000"/>
+          <w:sz w:val="27"/>
+          <w:szCs w:val="27"/>
+          <w:lang w:eastAsia="es-ES"/>
+        </w:rPr>
+        <w:t xml:space="preserve"> api REST, y para poder sincronizarnos con ella, hemos tenido que comprender en que se basa este tipo de </w:t>
+      </w:r>
+      <w:proofErr w:type="spellStart"/>
+      <w:r>
+        <w:rPr>
+          <w:rFonts w:ascii="Times New Roman" w:eastAsia="Times New Roman" w:hAnsi="Times New Roman" w:cs="Times New Roman"/>
+          <w:color w:val="000000"/>
+          <w:sz w:val="27"/>
+          <w:szCs w:val="27"/>
+          <w:lang w:eastAsia="es-ES"/>
+        </w:rPr>
+        <w:t>apis</w:t>
+      </w:r>
+      <w:proofErr w:type="spellEnd"/>
+      <w:r>
+        <w:rPr>
+          <w:rFonts w:ascii="Times New Roman" w:eastAsia="Times New Roman" w:hAnsi="Times New Roman" w:cs="Times New Roman"/>
+          <w:color w:val="000000"/>
+          <w:sz w:val="27"/>
+          <w:szCs w:val="27"/>
+          <w:lang w:eastAsia="es-ES"/>
+        </w:rPr>
+        <w:t xml:space="preserve">. </w:t>
+      </w:r>
+    </w:p>
+    <w:p>
+      <w:pPr>
+        <w:rPr>
+          <w:rFonts w:ascii="Times New Roman" w:eastAsia="Times New Roman" w:hAnsi="Times New Roman" w:cs="Times New Roman"/>
+          <w:color w:val="000000"/>
+          <w:sz w:val="27"/>
+          <w:szCs w:val="27"/>
+          <w:lang w:eastAsia="es-ES"/>
+        </w:rPr>
+      </w:pPr>
+      <w:r>
+        <w:rPr>
+          <w:rFonts w:ascii="Times New Roman" w:eastAsia="Times New Roman" w:hAnsi="Times New Roman" w:cs="Times New Roman"/>
+          <w:color w:val="000000"/>
+          <w:sz w:val="27"/>
+          <w:szCs w:val="27"/>
+          <w:lang w:eastAsia="es-ES"/>
+        </w:rPr>
         <w:t>REST deriva de "</w:t>
       </w:r>
       <w:proofErr w:type="spellStart"/>
@@ -10781,18 +11344,7 @@
           <w:szCs w:val="27"/>
           <w:lang w:eastAsia="es-ES"/>
         </w:rPr>
-        <w:t xml:space="preserve"> </w:t>
-      </w:r>
-      <w:r>
-        <w:rPr>
-          <w:rFonts w:ascii="Times New Roman" w:eastAsia="Times New Roman" w:hAnsi="Times New Roman" w:cs="Times New Roman"/>
-          <w:color w:val="000000"/>
-          <w:sz w:val="27"/>
-          <w:szCs w:val="27"/>
-          <w:lang w:eastAsia="es-ES"/>
-        </w:rPr>
-        <w:lastRenderedPageBreak/>
-        <w:t xml:space="preserve">REST es que </w:t>
+        <w:t xml:space="preserve"> REST es que </w:t>
       </w:r>
       <w:r>
         <w:rPr>
@@ -10942,99 +11494,7 @@
           <w:sz w:val="27"/>
           <w:szCs w:val="27"/>
         </w:rPr>
-        <w:t xml:space="preserve">SOAP es el acrónimo de “Simple </w:t>
-      </w:r>
-      <w:proofErr w:type="spellStart"/>
-      <w:r>
-        <w:rPr>
-          <w:color w:val="000000"/>
-          <w:sz w:val="27"/>
-          <w:szCs w:val="27"/>
-        </w:rPr>
-        <w:t>Object</w:t>
-      </w:r>
-      <w:proofErr w:type="spellEnd"/>
-      <w:r>
-        <w:rPr>
-          <w:color w:val="000000"/>
-          <w:sz w:val="27"/>
-          <w:szCs w:val="27"/>
-        </w:rPr>
-        <w:t xml:space="preserve"> Access </w:t>
-      </w:r>
-      <w:proofErr w:type="spellStart"/>
-      <w:r>
-        <w:rPr>
-          <w:color w:val="000000"/>
-          <w:sz w:val="27"/>
-          <w:szCs w:val="27"/>
-        </w:rPr>
-        <w:t>Protocol</w:t>
-      </w:r>
-      <w:proofErr w:type="spellEnd"/>
-      <w:r>
-        <w:rPr>
-          <w:color w:val="000000"/>
-          <w:sz w:val="27"/>
-          <w:szCs w:val="27"/>
-        </w:rPr>
-        <w:t xml:space="preserve">” y es el protocolo que se oculta tras la tecnología que comúnmente denominamos “Web </w:t>
-      </w:r>
-      <w:proofErr w:type="spellStart"/>
-      <w:r>
-        <w:rPr>
-          <w:color w:val="000000"/>
-          <w:sz w:val="27"/>
-          <w:szCs w:val="27"/>
-        </w:rPr>
-        <w:t>Services</w:t>
-      </w:r>
-      <w:proofErr w:type="spellEnd"/>
-      <w:r>
-        <w:rPr>
-          <w:color w:val="000000"/>
-          <w:sz w:val="27"/>
-          <w:szCs w:val="27"/>
-        </w:rPr>
-        <w:t xml:space="preserve">” o servicios web. SOAP es un protocolo extraordinariamente complejo pensado para dar soluciones a casi cualquier necesidad en lo que a comunicaciones se refiere, incluyendo aspectos avanzados de seguridad, </w:t>
-      </w:r>
-      <w:proofErr w:type="spellStart"/>
-      <w:r>
-        <w:rPr>
-          <w:color w:val="000000"/>
-          <w:sz w:val="27"/>
-          <w:szCs w:val="27"/>
-        </w:rPr>
-        <w:t>transaccionalidad</w:t>
-      </w:r>
-      <w:proofErr w:type="spellEnd"/>
-      <w:r>
-        <w:rPr>
-          <w:color w:val="000000"/>
-          <w:sz w:val="27"/>
-          <w:szCs w:val="27"/>
-        </w:rPr>
-        <w:t>, mensajería asegurada y demás. Cuando salió SOAP se vivió una época dorada de los servicios web. Aunque las primeras implementaciones eran lo que se llamaban WS1.0 y no soportaban casi ningún escenario avanzado, todo el mundo pagaba el precio de usar SOAP, ya que parecía claro que era el estándar que dominaría el futuro. Con el tiempo salieron las especificaciones WS-* que daban soluciones avanzadas, pero a la vez que crecían las capacidades de SOAP, crecía su complejidad. Al final, los servicios web SOAP terminan siendo un monstruo con muchas capacidades pero que en la mayoría de los casos no necesitamos.</w:t>
-      </w:r>
-    </w:p>
-    <w:p>
-      <w:pPr>
-        <w:pStyle w:val="NormalWeb"/>
-        <w:shd w:val="clear" w:color="auto" w:fill="FFFFFF"/>
-        <w:spacing w:before="0" w:beforeAutospacing="0" w:after="384" w:afterAutospacing="0" w:line="384" w:lineRule="atLeast"/>
-        <w:textAlignment w:val="baseline"/>
-        <w:rPr>
-          <w:color w:val="000000"/>
-          <w:sz w:val="27"/>
-          <w:szCs w:val="27"/>
-        </w:rPr>
-      </w:pPr>
-      <w:r>
-        <w:rPr>
-          <w:color w:val="000000"/>
-          <w:sz w:val="27"/>
-          <w:szCs w:val="27"/>
-        </w:rPr>
+        <w:lastRenderedPageBreak/>
         <w:t>Por su parte REST es simple. REST no quiere dar soluciones para todo y por lo tanto no pagamos con una demasiada complejidad una potencia que quizá no vamos a necesitar.</w:t>
       </w:r>
     </w:p>
@@ -11050,6 +11510,32 @@
           <w:szCs w:val="27"/>
         </w:rPr>
       </w:pPr>
+      <w:r>
+        <w:rPr>
+          <w:color w:val="000000"/>
+          <w:sz w:val="27"/>
+          <w:szCs w:val="27"/>
+        </w:rPr>
+        <w:t xml:space="preserve">REST se definió en el 2000 por Roy </w:t>
+      </w:r>
+      <w:proofErr w:type="spellStart"/>
+      <w:r>
+        <w:rPr>
+          <w:color w:val="000000"/>
+          <w:sz w:val="27"/>
+          <w:szCs w:val="27"/>
+        </w:rPr>
+        <w:t>Fielding</w:t>
+      </w:r>
+      <w:proofErr w:type="spellEnd"/>
+      <w:r>
+        <w:rPr>
+          <w:color w:val="000000"/>
+          <w:sz w:val="27"/>
+          <w:szCs w:val="27"/>
+        </w:rPr>
+        <w:t>, coautor principal también de la especificación HTTP. Podríamos considerar REST como un framework para construir aplicaciones web respetando HTTP.</w:t>
+      </w:r>
     </w:p>
     <w:p>
       <w:pPr>
@@ -11069,133 +11555,1109 @@
           <w:sz w:val="27"/>
           <w:szCs w:val="27"/>
         </w:rPr>
+        <w:t xml:space="preserve">Por lo tanto REST es el tipo de arquitectura más natural y estándar para crear </w:t>
+      </w:r>
+      <w:proofErr w:type="spellStart"/>
+      <w:r>
+        <w:rPr>
+          <w:color w:val="000000"/>
+          <w:sz w:val="27"/>
+          <w:szCs w:val="27"/>
+        </w:rPr>
+        <w:t>APIs</w:t>
+      </w:r>
+      <w:proofErr w:type="spellEnd"/>
+      <w:r>
+        <w:rPr>
+          <w:color w:val="000000"/>
+          <w:sz w:val="27"/>
+          <w:szCs w:val="27"/>
+        </w:rPr>
+        <w:t xml:space="preserve"> para servicios orientados a Internet.</w:t>
+      </w:r>
+    </w:p>
+    <w:p>
+      <w:pPr>
+        <w:pStyle w:val="Ttulo3"/>
+      </w:pPr>
+      <w:r>
+        <w:t xml:space="preserve">Web </w:t>
+      </w:r>
+      <w:proofErr w:type="spellStart"/>
+      <w:r>
+        <w:t>appi</w:t>
+      </w:r>
+      <w:proofErr w:type="spellEnd"/>
+      <w:r>
+        <w:t xml:space="preserve"> </w:t>
+      </w:r>
+      <w:proofErr w:type="spellStart"/>
+      <w:r>
+        <w:t>prestashop</w:t>
+      </w:r>
+      <w:proofErr w:type="spellEnd"/>
+    </w:p>
+    <w:p>
+      <w:pPr>
+        <w:rPr>
+          <w:rFonts w:ascii="Times New Roman" w:eastAsia="Times New Roman" w:hAnsi="Times New Roman" w:cs="Times New Roman"/>
+          <w:color w:val="000000"/>
+          <w:sz w:val="27"/>
+          <w:szCs w:val="27"/>
+          <w:lang w:eastAsia="es-ES"/>
+        </w:rPr>
+      </w:pPr>
+      <w:r>
+        <w:rPr>
+          <w:rFonts w:ascii="Times New Roman" w:eastAsia="Times New Roman" w:hAnsi="Times New Roman" w:cs="Times New Roman"/>
+          <w:color w:val="000000"/>
+          <w:sz w:val="27"/>
+          <w:szCs w:val="27"/>
+          <w:lang w:eastAsia="es-ES"/>
+        </w:rPr>
+        <w:t xml:space="preserve">La web </w:t>
+      </w:r>
+      <w:proofErr w:type="spellStart"/>
+      <w:r>
+        <w:rPr>
+          <w:rFonts w:ascii="Times New Roman" w:eastAsia="Times New Roman" w:hAnsi="Times New Roman" w:cs="Times New Roman"/>
+          <w:color w:val="000000"/>
+          <w:sz w:val="27"/>
+          <w:szCs w:val="27"/>
+          <w:lang w:eastAsia="es-ES"/>
+        </w:rPr>
+        <w:t>appi</w:t>
+      </w:r>
+      <w:proofErr w:type="spellEnd"/>
+      <w:r>
+        <w:rPr>
+          <w:rFonts w:ascii="Times New Roman" w:eastAsia="Times New Roman" w:hAnsi="Times New Roman" w:cs="Times New Roman"/>
+          <w:color w:val="000000"/>
+          <w:sz w:val="27"/>
+          <w:szCs w:val="27"/>
+          <w:lang w:eastAsia="es-ES"/>
+        </w:rPr>
+        <w:t xml:space="preserve"> de </w:t>
+      </w:r>
+      <w:proofErr w:type="spellStart"/>
+      <w:r>
+        <w:rPr>
+          <w:rFonts w:ascii="Times New Roman" w:eastAsia="Times New Roman" w:hAnsi="Times New Roman" w:cs="Times New Roman"/>
+          <w:color w:val="000000"/>
+          <w:sz w:val="27"/>
+          <w:szCs w:val="27"/>
+          <w:lang w:eastAsia="es-ES"/>
+        </w:rPr>
+        <w:t>prestashop</w:t>
+      </w:r>
+      <w:proofErr w:type="spellEnd"/>
+      <w:r>
+        <w:rPr>
+          <w:rFonts w:ascii="Times New Roman" w:eastAsia="Times New Roman" w:hAnsi="Times New Roman" w:cs="Times New Roman"/>
+          <w:color w:val="000000"/>
+          <w:sz w:val="27"/>
+          <w:szCs w:val="27"/>
+          <w:lang w:eastAsia="es-ES"/>
+        </w:rPr>
+        <w:t xml:space="preserve"> usa la arquitectura REST, de </w:t>
+      </w:r>
+      <w:proofErr w:type="spellStart"/>
+      <w:r>
+        <w:rPr>
+          <w:rFonts w:ascii="Times New Roman" w:eastAsia="Times New Roman" w:hAnsi="Times New Roman" w:cs="Times New Roman"/>
+          <w:color w:val="000000"/>
+          <w:sz w:val="27"/>
+          <w:szCs w:val="27"/>
+          <w:lang w:eastAsia="es-ES"/>
+        </w:rPr>
+        <w:t>está</w:t>
+      </w:r>
+      <w:proofErr w:type="spellEnd"/>
+      <w:r>
+        <w:rPr>
+          <w:rFonts w:ascii="Times New Roman" w:eastAsia="Times New Roman" w:hAnsi="Times New Roman" w:cs="Times New Roman"/>
+          <w:color w:val="000000"/>
+          <w:sz w:val="27"/>
+          <w:szCs w:val="27"/>
+          <w:lang w:eastAsia="es-ES"/>
+        </w:rPr>
+        <w:t xml:space="preserve"> manera se asegura que está disponible en la mayoría de plataformas, ya que los protocolos HTTP y archivos XML son entendibles por la mayoría de las plataformas, si no todas.</w:t>
+      </w:r>
+      <w:r>
+        <w:rPr>
+          <w:rFonts w:ascii="Times New Roman" w:eastAsia="Times New Roman" w:hAnsi="Times New Roman" w:cs="Times New Roman"/>
+          <w:color w:val="000000"/>
+          <w:sz w:val="27"/>
+          <w:szCs w:val="27"/>
+          <w:lang w:eastAsia="es-ES"/>
+        </w:rPr>
+        <w:t xml:space="preserve"> Básicamente, lo que la web </w:t>
+      </w:r>
+      <w:proofErr w:type="spellStart"/>
+      <w:r>
+        <w:rPr>
+          <w:rFonts w:ascii="Times New Roman" w:eastAsia="Times New Roman" w:hAnsi="Times New Roman" w:cs="Times New Roman"/>
+          <w:color w:val="000000"/>
+          <w:sz w:val="27"/>
+          <w:szCs w:val="27"/>
+          <w:lang w:eastAsia="es-ES"/>
+        </w:rPr>
+        <w:t>appi</w:t>
+      </w:r>
+      <w:proofErr w:type="spellEnd"/>
+      <w:r>
+        <w:rPr>
+          <w:rFonts w:ascii="Times New Roman" w:eastAsia="Times New Roman" w:hAnsi="Times New Roman" w:cs="Times New Roman"/>
+          <w:color w:val="000000"/>
+          <w:sz w:val="27"/>
+          <w:szCs w:val="27"/>
+          <w:lang w:eastAsia="es-ES"/>
+        </w:rPr>
+        <w:t xml:space="preserve"> ofrece a los desarrolladores es un sistema CRUD para su base de datos. De </w:t>
+      </w:r>
+      <w:proofErr w:type="spellStart"/>
+      <w:r>
+        <w:rPr>
+          <w:rFonts w:ascii="Times New Roman" w:eastAsia="Times New Roman" w:hAnsi="Times New Roman" w:cs="Times New Roman"/>
+          <w:color w:val="000000"/>
+          <w:sz w:val="27"/>
+          <w:szCs w:val="27"/>
+          <w:lang w:eastAsia="es-ES"/>
+        </w:rPr>
+        <w:t>está</w:t>
+      </w:r>
+      <w:proofErr w:type="spellEnd"/>
+      <w:r>
+        <w:rPr>
+          <w:rFonts w:ascii="Times New Roman" w:eastAsia="Times New Roman" w:hAnsi="Times New Roman" w:cs="Times New Roman"/>
+          <w:color w:val="000000"/>
+          <w:sz w:val="27"/>
+          <w:szCs w:val="27"/>
+          <w:lang w:eastAsia="es-ES"/>
+        </w:rPr>
+        <w:t xml:space="preserve"> manera es posible realizar </w:t>
+      </w:r>
+      <w:proofErr w:type="spellStart"/>
+      <w:r>
+        <w:rPr>
+          <w:rFonts w:ascii="Times New Roman" w:eastAsia="Times New Roman" w:hAnsi="Times New Roman" w:cs="Times New Roman"/>
+          <w:color w:val="000000"/>
+          <w:sz w:val="27"/>
+          <w:szCs w:val="27"/>
+          <w:lang w:eastAsia="es-ES"/>
+        </w:rPr>
+        <w:t>inserts</w:t>
+      </w:r>
+      <w:proofErr w:type="spellEnd"/>
+      <w:r>
+        <w:rPr>
+          <w:rFonts w:ascii="Times New Roman" w:eastAsia="Times New Roman" w:hAnsi="Times New Roman" w:cs="Times New Roman"/>
+          <w:color w:val="000000"/>
+          <w:sz w:val="27"/>
+          <w:szCs w:val="27"/>
+          <w:lang w:eastAsia="es-ES"/>
+        </w:rPr>
+        <w:t xml:space="preserve"> (</w:t>
+      </w:r>
+      <w:proofErr w:type="spellStart"/>
+      <w:r>
+        <w:rPr>
+          <w:rFonts w:ascii="Times New Roman" w:eastAsia="Times New Roman" w:hAnsi="Times New Roman" w:cs="Times New Roman"/>
+          <w:color w:val="000000"/>
+          <w:sz w:val="27"/>
+          <w:szCs w:val="27"/>
+          <w:lang w:eastAsia="es-ES"/>
+        </w:rPr>
+        <w:t>Create</w:t>
+      </w:r>
+      <w:proofErr w:type="spellEnd"/>
+      <w:r>
+        <w:rPr>
+          <w:rFonts w:ascii="Times New Roman" w:eastAsia="Times New Roman" w:hAnsi="Times New Roman" w:cs="Times New Roman"/>
+          <w:color w:val="000000"/>
+          <w:sz w:val="27"/>
+          <w:szCs w:val="27"/>
+          <w:lang w:eastAsia="es-ES"/>
+        </w:rPr>
+        <w:t xml:space="preserve">), </w:t>
+      </w:r>
+      <w:proofErr w:type="spellStart"/>
+      <w:r>
+        <w:rPr>
+          <w:rFonts w:ascii="Times New Roman" w:eastAsia="Times New Roman" w:hAnsi="Times New Roman" w:cs="Times New Roman"/>
+          <w:color w:val="000000"/>
+          <w:sz w:val="27"/>
+          <w:szCs w:val="27"/>
+          <w:lang w:eastAsia="es-ES"/>
+        </w:rPr>
+        <w:t>selects</w:t>
+      </w:r>
+      <w:proofErr w:type="spellEnd"/>
+      <w:r>
+        <w:rPr>
+          <w:rFonts w:ascii="Times New Roman" w:eastAsia="Times New Roman" w:hAnsi="Times New Roman" w:cs="Times New Roman"/>
+          <w:color w:val="000000"/>
+          <w:sz w:val="27"/>
+          <w:szCs w:val="27"/>
+          <w:lang w:eastAsia="es-ES"/>
+        </w:rPr>
+        <w:t xml:space="preserve"> (</w:t>
+      </w:r>
+      <w:proofErr w:type="spellStart"/>
+      <w:r>
+        <w:rPr>
+          <w:rFonts w:ascii="Times New Roman" w:eastAsia="Times New Roman" w:hAnsi="Times New Roman" w:cs="Times New Roman"/>
+          <w:color w:val="000000"/>
+          <w:sz w:val="27"/>
+          <w:szCs w:val="27"/>
+          <w:lang w:eastAsia="es-ES"/>
+        </w:rPr>
+        <w:t>Retrieve</w:t>
+      </w:r>
+      <w:proofErr w:type="spellEnd"/>
+      <w:r>
+        <w:rPr>
+          <w:rFonts w:ascii="Times New Roman" w:eastAsia="Times New Roman" w:hAnsi="Times New Roman" w:cs="Times New Roman"/>
+          <w:color w:val="000000"/>
+          <w:sz w:val="27"/>
+          <w:szCs w:val="27"/>
+          <w:lang w:eastAsia="es-ES"/>
+        </w:rPr>
+        <w:t xml:space="preserve">), </w:t>
+      </w:r>
+      <w:proofErr w:type="spellStart"/>
+      <w:r>
+        <w:rPr>
+          <w:rFonts w:ascii="Times New Roman" w:eastAsia="Times New Roman" w:hAnsi="Times New Roman" w:cs="Times New Roman"/>
+          <w:color w:val="000000"/>
+          <w:sz w:val="27"/>
+          <w:szCs w:val="27"/>
+          <w:lang w:eastAsia="es-ES"/>
+        </w:rPr>
+        <w:t>update</w:t>
+      </w:r>
+      <w:proofErr w:type="spellEnd"/>
+      <w:r>
+        <w:rPr>
+          <w:rFonts w:ascii="Times New Roman" w:eastAsia="Times New Roman" w:hAnsi="Times New Roman" w:cs="Times New Roman"/>
+          <w:color w:val="000000"/>
+          <w:sz w:val="27"/>
+          <w:szCs w:val="27"/>
+          <w:lang w:eastAsia="es-ES"/>
+        </w:rPr>
+        <w:t xml:space="preserve"> (</w:t>
+      </w:r>
+      <w:proofErr w:type="spellStart"/>
+      <w:r>
+        <w:rPr>
+          <w:rFonts w:ascii="Times New Roman" w:eastAsia="Times New Roman" w:hAnsi="Times New Roman" w:cs="Times New Roman"/>
+          <w:color w:val="000000"/>
+          <w:sz w:val="27"/>
+          <w:szCs w:val="27"/>
+          <w:lang w:eastAsia="es-ES"/>
+        </w:rPr>
+        <w:t>Update</w:t>
+      </w:r>
+      <w:proofErr w:type="spellEnd"/>
+      <w:r>
+        <w:rPr>
+          <w:rFonts w:ascii="Times New Roman" w:eastAsia="Times New Roman" w:hAnsi="Times New Roman" w:cs="Times New Roman"/>
+          <w:color w:val="000000"/>
+          <w:sz w:val="27"/>
+          <w:szCs w:val="27"/>
+          <w:lang w:eastAsia="es-ES"/>
+        </w:rPr>
+        <w:t xml:space="preserve">), y </w:t>
+      </w:r>
+      <w:proofErr w:type="spellStart"/>
+      <w:r>
+        <w:rPr>
+          <w:rFonts w:ascii="Times New Roman" w:eastAsia="Times New Roman" w:hAnsi="Times New Roman" w:cs="Times New Roman"/>
+          <w:color w:val="000000"/>
+          <w:sz w:val="27"/>
+          <w:szCs w:val="27"/>
+          <w:lang w:eastAsia="es-ES"/>
+        </w:rPr>
+        <w:t>deletes</w:t>
+      </w:r>
+      <w:proofErr w:type="spellEnd"/>
+      <w:r>
+        <w:rPr>
+          <w:rFonts w:ascii="Times New Roman" w:eastAsia="Times New Roman" w:hAnsi="Times New Roman" w:cs="Times New Roman"/>
+          <w:color w:val="000000"/>
+          <w:sz w:val="27"/>
+          <w:szCs w:val="27"/>
+          <w:lang w:eastAsia="es-ES"/>
+        </w:rPr>
+        <w:t xml:space="preserve"> (</w:t>
+      </w:r>
+      <w:proofErr w:type="spellStart"/>
+      <w:r>
+        <w:rPr>
+          <w:rFonts w:ascii="Times New Roman" w:eastAsia="Times New Roman" w:hAnsi="Times New Roman" w:cs="Times New Roman"/>
+          <w:color w:val="000000"/>
+          <w:sz w:val="27"/>
+          <w:szCs w:val="27"/>
+          <w:lang w:eastAsia="es-ES"/>
+        </w:rPr>
+        <w:t>Deletes</w:t>
+      </w:r>
+      <w:proofErr w:type="spellEnd"/>
+      <w:r>
+        <w:rPr>
+          <w:rFonts w:ascii="Times New Roman" w:eastAsia="Times New Roman" w:hAnsi="Times New Roman" w:cs="Times New Roman"/>
+          <w:color w:val="000000"/>
+          <w:sz w:val="27"/>
+          <w:szCs w:val="27"/>
+          <w:lang w:eastAsia="es-ES"/>
+        </w:rPr>
+        <w:t xml:space="preserve">) en la base de datos de </w:t>
+      </w:r>
+      <w:proofErr w:type="spellStart"/>
+      <w:r>
+        <w:rPr>
+          <w:rFonts w:ascii="Times New Roman" w:eastAsia="Times New Roman" w:hAnsi="Times New Roman" w:cs="Times New Roman"/>
+          <w:color w:val="000000"/>
+          <w:sz w:val="27"/>
+          <w:szCs w:val="27"/>
+          <w:lang w:eastAsia="es-ES"/>
+        </w:rPr>
+        <w:t>prestashop</w:t>
+      </w:r>
+      <w:proofErr w:type="spellEnd"/>
+      <w:r>
+        <w:rPr>
+          <w:rFonts w:ascii="Times New Roman" w:eastAsia="Times New Roman" w:hAnsi="Times New Roman" w:cs="Times New Roman"/>
+          <w:color w:val="000000"/>
+          <w:sz w:val="27"/>
+          <w:szCs w:val="27"/>
+          <w:lang w:eastAsia="es-ES"/>
+        </w:rPr>
+        <w:t>.</w:t>
+      </w:r>
+    </w:p>
+    <w:p>
+      <w:pPr>
+        <w:shd w:val="clear" w:color="auto" w:fill="FFFFFF"/>
+        <w:spacing w:before="167" w:after="0" w:line="335" w:lineRule="atLeast"/>
+        <w:rPr>
+          <w:rFonts w:ascii="Times New Roman" w:eastAsia="Times New Roman" w:hAnsi="Times New Roman" w:cs="Times New Roman"/>
+          <w:color w:val="000000"/>
+          <w:sz w:val="27"/>
+          <w:szCs w:val="27"/>
+          <w:lang w:eastAsia="es-ES"/>
+        </w:rPr>
+      </w:pPr>
+      <w:r>
+        <w:rPr>
+          <w:rFonts w:ascii="Times New Roman" w:eastAsia="Times New Roman" w:hAnsi="Times New Roman" w:cs="Times New Roman"/>
+          <w:color w:val="000000"/>
+          <w:sz w:val="27"/>
+          <w:szCs w:val="27"/>
+          <w:lang w:eastAsia="es-ES"/>
+        </w:rPr>
+        <w:t xml:space="preserve">En esta tabla se muestran las equivalencias entre funciones HTTP y sentencias SQL: </w:t>
+      </w:r>
+    </w:p>
+    <w:p>
+      <w:pPr>
+        <w:shd w:val="clear" w:color="auto" w:fill="FFFFFF"/>
+        <w:spacing w:before="167" w:after="0" w:line="335" w:lineRule="atLeast"/>
+        <w:rPr>
+          <w:rFonts w:ascii="Times New Roman" w:eastAsia="Times New Roman" w:hAnsi="Times New Roman" w:cs="Times New Roman"/>
+          <w:color w:val="000000"/>
+          <w:sz w:val="27"/>
+          <w:szCs w:val="27"/>
+          <w:lang w:eastAsia="es-ES"/>
+        </w:rPr>
+      </w:pPr>
+    </w:p>
+    <w:tbl>
+      <w:tblPr>
+        <w:tblW w:w="0" w:type="auto"/>
+        <w:tblCellMar>
+          <w:top w:w="15" w:type="dxa"/>
+          <w:left w:w="15" w:type="dxa"/>
+          <w:bottom w:w="15" w:type="dxa"/>
+          <w:right w:w="15" w:type="dxa"/>
+        </w:tblCellMar>
+        <w:tblLook w:val="04A0"/>
+      </w:tblPr>
+      <w:tblGrid>
+        <w:gridCol w:w="2069"/>
+        <w:gridCol w:w="1249"/>
+        <w:gridCol w:w="1399"/>
+      </w:tblGrid>
+      <w:tr>
+        <w:trPr>
+          <w:tblHeader/>
+        </w:trPr>
+        <w:tc>
+          <w:tcPr>
+            <w:tcW w:w="0" w:type="auto"/>
+            <w:tcBorders>
+              <w:top w:val="single" w:sz="6" w:space="0" w:color="DDDDDD"/>
+              <w:left w:val="single" w:sz="6" w:space="0" w:color="DDDDDD"/>
+              <w:bottom w:val="single" w:sz="6" w:space="0" w:color="DDDDDD"/>
+              <w:right w:val="single" w:sz="6" w:space="0" w:color="DDDDDD"/>
+            </w:tcBorders>
+            <w:shd w:val="clear" w:color="auto" w:fill="F0F0F0"/>
+            <w:tcMar>
+              <w:top w:w="117" w:type="dxa"/>
+              <w:left w:w="167" w:type="dxa"/>
+              <w:bottom w:w="117" w:type="dxa"/>
+              <w:right w:w="251" w:type="dxa"/>
+            </w:tcMar>
+            <w:hideMark/>
+          </w:tcPr>
+          <w:p>
+            <w:pPr>
+              <w:spacing w:before="3" w:after="0" w:line="240" w:lineRule="auto"/>
+              <w:rPr>
+                <w:rFonts w:ascii="Times New Roman" w:eastAsia="Times New Roman" w:hAnsi="Times New Roman" w:cs="Times New Roman"/>
+                <w:b/>
+                <w:color w:val="000000"/>
+                <w:sz w:val="27"/>
+                <w:szCs w:val="27"/>
+                <w:lang w:eastAsia="es-ES"/>
+              </w:rPr>
+            </w:pPr>
+            <w:r>
+              <w:rPr>
+                <w:rFonts w:ascii="Times New Roman" w:eastAsia="Times New Roman" w:hAnsi="Times New Roman" w:cs="Times New Roman"/>
+                <w:b/>
+                <w:color w:val="000000"/>
+                <w:sz w:val="27"/>
+                <w:szCs w:val="27"/>
+                <w:lang w:eastAsia="es-ES"/>
+              </w:rPr>
+              <w:t>HTTP / REST</w:t>
+            </w:r>
+          </w:p>
+        </w:tc>
+        <w:tc>
+          <w:tcPr>
+            <w:tcW w:w="0" w:type="auto"/>
+            <w:tcBorders>
+              <w:top w:val="single" w:sz="6" w:space="0" w:color="DDDDDD"/>
+              <w:left w:val="single" w:sz="6" w:space="0" w:color="DDDDDD"/>
+              <w:bottom w:val="single" w:sz="6" w:space="0" w:color="DDDDDD"/>
+              <w:right w:val="single" w:sz="6" w:space="0" w:color="DDDDDD"/>
+            </w:tcBorders>
+            <w:shd w:val="clear" w:color="auto" w:fill="F0F0F0"/>
+            <w:tcMar>
+              <w:top w:w="117" w:type="dxa"/>
+              <w:left w:w="167" w:type="dxa"/>
+              <w:bottom w:w="117" w:type="dxa"/>
+              <w:right w:w="251" w:type="dxa"/>
+            </w:tcMar>
+            <w:hideMark/>
+          </w:tcPr>
+          <w:p>
+            <w:pPr>
+              <w:spacing w:before="3" w:after="0" w:line="240" w:lineRule="auto"/>
+              <w:rPr>
+                <w:rFonts w:ascii="Times New Roman" w:eastAsia="Times New Roman" w:hAnsi="Times New Roman" w:cs="Times New Roman"/>
+                <w:b/>
+                <w:color w:val="000000"/>
+                <w:sz w:val="27"/>
+                <w:szCs w:val="27"/>
+                <w:lang w:eastAsia="es-ES"/>
+              </w:rPr>
+            </w:pPr>
+            <w:r>
+              <w:rPr>
+                <w:rFonts w:ascii="Times New Roman" w:eastAsia="Times New Roman" w:hAnsi="Times New Roman" w:cs="Times New Roman"/>
+                <w:b/>
+                <w:color w:val="000000"/>
+                <w:sz w:val="27"/>
+                <w:szCs w:val="27"/>
+                <w:lang w:eastAsia="es-ES"/>
+              </w:rPr>
+              <w:t>CRUD</w:t>
+            </w:r>
+          </w:p>
+        </w:tc>
+        <w:tc>
+          <w:tcPr>
+            <w:tcW w:w="0" w:type="auto"/>
+            <w:tcBorders>
+              <w:top w:val="single" w:sz="6" w:space="0" w:color="DDDDDD"/>
+              <w:left w:val="single" w:sz="6" w:space="0" w:color="DDDDDD"/>
+              <w:bottom w:val="single" w:sz="6" w:space="0" w:color="DDDDDD"/>
+              <w:right w:val="single" w:sz="6" w:space="0" w:color="DDDDDD"/>
+            </w:tcBorders>
+            <w:shd w:val="clear" w:color="auto" w:fill="F0F0F0"/>
+            <w:tcMar>
+              <w:top w:w="117" w:type="dxa"/>
+              <w:left w:w="167" w:type="dxa"/>
+              <w:bottom w:w="117" w:type="dxa"/>
+              <w:right w:w="251" w:type="dxa"/>
+            </w:tcMar>
+            <w:hideMark/>
+          </w:tcPr>
+          <w:p>
+            <w:pPr>
+              <w:spacing w:before="3" w:after="0" w:line="240" w:lineRule="auto"/>
+              <w:rPr>
+                <w:rFonts w:ascii="Times New Roman" w:eastAsia="Times New Roman" w:hAnsi="Times New Roman" w:cs="Times New Roman"/>
+                <w:b/>
+                <w:color w:val="000000"/>
+                <w:sz w:val="27"/>
+                <w:szCs w:val="27"/>
+                <w:lang w:eastAsia="es-ES"/>
+              </w:rPr>
+            </w:pPr>
+            <w:r>
+              <w:rPr>
+                <w:rFonts w:ascii="Times New Roman" w:eastAsia="Times New Roman" w:hAnsi="Times New Roman" w:cs="Times New Roman"/>
+                <w:b/>
+                <w:color w:val="000000"/>
+                <w:sz w:val="27"/>
+                <w:szCs w:val="27"/>
+                <w:lang w:eastAsia="es-ES"/>
+              </w:rPr>
+              <w:t>SQL</w:t>
+            </w:r>
+          </w:p>
+        </w:tc>
+      </w:tr>
+      <w:tr>
+        <w:tc>
+          <w:tcPr>
+            <w:tcW w:w="0" w:type="auto"/>
+            <w:tcBorders>
+              <w:top w:val="single" w:sz="6" w:space="0" w:color="DDDDDD"/>
+              <w:left w:val="single" w:sz="6" w:space="0" w:color="DDDDDD"/>
+              <w:bottom w:val="single" w:sz="6" w:space="0" w:color="DDDDDD"/>
+              <w:right w:val="single" w:sz="6" w:space="0" w:color="DDDDDD"/>
+            </w:tcBorders>
+            <w:tcMar>
+              <w:top w:w="117" w:type="dxa"/>
+              <w:left w:w="167" w:type="dxa"/>
+              <w:bottom w:w="117" w:type="dxa"/>
+              <w:right w:w="167" w:type="dxa"/>
+            </w:tcMar>
+            <w:hideMark/>
+          </w:tcPr>
+          <w:p>
+            <w:pPr>
+              <w:spacing w:after="0" w:line="240" w:lineRule="auto"/>
+              <w:rPr>
+                <w:rFonts w:ascii="Times New Roman" w:eastAsia="Times New Roman" w:hAnsi="Times New Roman" w:cs="Times New Roman"/>
+                <w:color w:val="000000"/>
+                <w:sz w:val="27"/>
+                <w:szCs w:val="27"/>
+                <w:lang w:eastAsia="es-ES"/>
+              </w:rPr>
+            </w:pPr>
+            <w:r>
+              <w:rPr>
+                <w:rFonts w:ascii="Times New Roman" w:eastAsia="Times New Roman" w:hAnsi="Times New Roman" w:cs="Times New Roman"/>
+                <w:color w:val="000000"/>
+                <w:sz w:val="27"/>
+                <w:szCs w:val="27"/>
+                <w:lang w:eastAsia="es-ES"/>
+              </w:rPr>
+              <w:t>POST</w:t>
+            </w:r>
+          </w:p>
+        </w:tc>
+        <w:tc>
+          <w:tcPr>
+            <w:tcW w:w="0" w:type="auto"/>
+            <w:tcBorders>
+              <w:top w:val="single" w:sz="6" w:space="0" w:color="DDDDDD"/>
+              <w:left w:val="single" w:sz="6" w:space="0" w:color="DDDDDD"/>
+              <w:bottom w:val="single" w:sz="6" w:space="0" w:color="DDDDDD"/>
+              <w:right w:val="single" w:sz="6" w:space="0" w:color="DDDDDD"/>
+            </w:tcBorders>
+            <w:tcMar>
+              <w:top w:w="117" w:type="dxa"/>
+              <w:left w:w="167" w:type="dxa"/>
+              <w:bottom w:w="117" w:type="dxa"/>
+              <w:right w:w="167" w:type="dxa"/>
+            </w:tcMar>
+            <w:hideMark/>
+          </w:tcPr>
+          <w:p>
+            <w:pPr>
+              <w:spacing w:after="0" w:line="240" w:lineRule="auto"/>
+              <w:rPr>
+                <w:rFonts w:ascii="Times New Roman" w:eastAsia="Times New Roman" w:hAnsi="Times New Roman" w:cs="Times New Roman"/>
+                <w:color w:val="000000"/>
+                <w:sz w:val="27"/>
+                <w:szCs w:val="27"/>
+                <w:lang w:eastAsia="es-ES"/>
+              </w:rPr>
+            </w:pPr>
+            <w:proofErr w:type="spellStart"/>
+            <w:r>
+              <w:rPr>
+                <w:rFonts w:ascii="Times New Roman" w:eastAsia="Times New Roman" w:hAnsi="Times New Roman" w:cs="Times New Roman"/>
+                <w:color w:val="000000"/>
+                <w:sz w:val="27"/>
+                <w:szCs w:val="27"/>
+                <w:lang w:eastAsia="es-ES"/>
+              </w:rPr>
+              <w:t>Create</w:t>
+            </w:r>
+            <w:proofErr w:type="spellEnd"/>
+          </w:p>
+        </w:tc>
+        <w:tc>
+          <w:tcPr>
+            <w:tcW w:w="0" w:type="auto"/>
+            <w:tcBorders>
+              <w:top w:val="single" w:sz="6" w:space="0" w:color="DDDDDD"/>
+              <w:left w:val="single" w:sz="6" w:space="0" w:color="DDDDDD"/>
+              <w:bottom w:val="single" w:sz="6" w:space="0" w:color="DDDDDD"/>
+              <w:right w:val="single" w:sz="6" w:space="0" w:color="DDDDDD"/>
+            </w:tcBorders>
+            <w:tcMar>
+              <w:top w:w="117" w:type="dxa"/>
+              <w:left w:w="167" w:type="dxa"/>
+              <w:bottom w:w="117" w:type="dxa"/>
+              <w:right w:w="167" w:type="dxa"/>
+            </w:tcMar>
+            <w:hideMark/>
+          </w:tcPr>
+          <w:p>
+            <w:pPr>
+              <w:spacing w:after="0" w:line="240" w:lineRule="auto"/>
+              <w:rPr>
+                <w:rFonts w:ascii="Times New Roman" w:eastAsia="Times New Roman" w:hAnsi="Times New Roman" w:cs="Times New Roman"/>
+                <w:color w:val="000000"/>
+                <w:sz w:val="27"/>
+                <w:szCs w:val="27"/>
+                <w:lang w:eastAsia="es-ES"/>
+              </w:rPr>
+            </w:pPr>
+            <w:r>
+              <w:rPr>
+                <w:rFonts w:ascii="Times New Roman" w:eastAsia="Times New Roman" w:hAnsi="Times New Roman" w:cs="Times New Roman"/>
+                <w:color w:val="000000"/>
+                <w:sz w:val="27"/>
+                <w:szCs w:val="27"/>
+                <w:lang w:eastAsia="es-ES"/>
+              </w:rPr>
+              <w:t>INSERT</w:t>
+            </w:r>
+          </w:p>
+        </w:tc>
+      </w:tr>
+      <w:tr>
+        <w:tc>
+          <w:tcPr>
+            <w:tcW w:w="0" w:type="auto"/>
+            <w:tcBorders>
+              <w:top w:val="single" w:sz="6" w:space="0" w:color="DDDDDD"/>
+              <w:left w:val="single" w:sz="6" w:space="0" w:color="DDDDDD"/>
+              <w:bottom w:val="single" w:sz="6" w:space="0" w:color="DDDDDD"/>
+              <w:right w:val="single" w:sz="6" w:space="0" w:color="DDDDDD"/>
+            </w:tcBorders>
+            <w:tcMar>
+              <w:top w:w="117" w:type="dxa"/>
+              <w:left w:w="167" w:type="dxa"/>
+              <w:bottom w:w="117" w:type="dxa"/>
+              <w:right w:w="167" w:type="dxa"/>
+            </w:tcMar>
+            <w:hideMark/>
+          </w:tcPr>
+          <w:p>
+            <w:pPr>
+              <w:spacing w:after="0" w:line="240" w:lineRule="auto"/>
+              <w:rPr>
+                <w:rFonts w:ascii="Times New Roman" w:eastAsia="Times New Roman" w:hAnsi="Times New Roman" w:cs="Times New Roman"/>
+                <w:color w:val="000000"/>
+                <w:sz w:val="27"/>
+                <w:szCs w:val="27"/>
+                <w:lang w:eastAsia="es-ES"/>
+              </w:rPr>
+            </w:pPr>
+            <w:r>
+              <w:rPr>
+                <w:rFonts w:ascii="Times New Roman" w:eastAsia="Times New Roman" w:hAnsi="Times New Roman" w:cs="Times New Roman"/>
+                <w:color w:val="000000"/>
+                <w:sz w:val="27"/>
+                <w:szCs w:val="27"/>
+                <w:lang w:eastAsia="es-ES"/>
+              </w:rPr>
+              <w:t>GET</w:t>
+            </w:r>
+          </w:p>
+        </w:tc>
+        <w:tc>
+          <w:tcPr>
+            <w:tcW w:w="0" w:type="auto"/>
+            <w:tcBorders>
+              <w:top w:val="single" w:sz="6" w:space="0" w:color="DDDDDD"/>
+              <w:left w:val="single" w:sz="6" w:space="0" w:color="DDDDDD"/>
+              <w:bottom w:val="single" w:sz="6" w:space="0" w:color="DDDDDD"/>
+              <w:right w:val="single" w:sz="6" w:space="0" w:color="DDDDDD"/>
+            </w:tcBorders>
+            <w:tcMar>
+              <w:top w:w="117" w:type="dxa"/>
+              <w:left w:w="167" w:type="dxa"/>
+              <w:bottom w:w="117" w:type="dxa"/>
+              <w:right w:w="167" w:type="dxa"/>
+            </w:tcMar>
+            <w:hideMark/>
+          </w:tcPr>
+          <w:p>
+            <w:pPr>
+              <w:spacing w:after="0" w:line="240" w:lineRule="auto"/>
+              <w:rPr>
+                <w:rFonts w:ascii="Times New Roman" w:eastAsia="Times New Roman" w:hAnsi="Times New Roman" w:cs="Times New Roman"/>
+                <w:color w:val="000000"/>
+                <w:sz w:val="27"/>
+                <w:szCs w:val="27"/>
+                <w:lang w:eastAsia="es-ES"/>
+              </w:rPr>
+            </w:pPr>
+            <w:proofErr w:type="spellStart"/>
+            <w:r>
+              <w:rPr>
+                <w:rFonts w:ascii="Times New Roman" w:eastAsia="Times New Roman" w:hAnsi="Times New Roman" w:cs="Times New Roman"/>
+                <w:color w:val="000000"/>
+                <w:sz w:val="27"/>
+                <w:szCs w:val="27"/>
+                <w:lang w:eastAsia="es-ES"/>
+              </w:rPr>
+              <w:t>Retrieve</w:t>
+            </w:r>
+            <w:proofErr w:type="spellEnd"/>
+          </w:p>
+        </w:tc>
+        <w:tc>
+          <w:tcPr>
+            <w:tcW w:w="0" w:type="auto"/>
+            <w:tcBorders>
+              <w:top w:val="single" w:sz="6" w:space="0" w:color="DDDDDD"/>
+              <w:left w:val="single" w:sz="6" w:space="0" w:color="DDDDDD"/>
+              <w:bottom w:val="single" w:sz="6" w:space="0" w:color="DDDDDD"/>
+              <w:right w:val="single" w:sz="6" w:space="0" w:color="DDDDDD"/>
+            </w:tcBorders>
+            <w:tcMar>
+              <w:top w:w="117" w:type="dxa"/>
+              <w:left w:w="167" w:type="dxa"/>
+              <w:bottom w:w="117" w:type="dxa"/>
+              <w:right w:w="167" w:type="dxa"/>
+            </w:tcMar>
+            <w:hideMark/>
+          </w:tcPr>
+          <w:p>
+            <w:pPr>
+              <w:spacing w:after="0" w:line="240" w:lineRule="auto"/>
+              <w:rPr>
+                <w:rFonts w:ascii="Times New Roman" w:eastAsia="Times New Roman" w:hAnsi="Times New Roman" w:cs="Times New Roman"/>
+                <w:color w:val="000000"/>
+                <w:sz w:val="27"/>
+                <w:szCs w:val="27"/>
+                <w:lang w:eastAsia="es-ES"/>
+              </w:rPr>
+            </w:pPr>
+            <w:r>
+              <w:rPr>
+                <w:rFonts w:ascii="Times New Roman" w:eastAsia="Times New Roman" w:hAnsi="Times New Roman" w:cs="Times New Roman"/>
+                <w:color w:val="000000"/>
+                <w:sz w:val="27"/>
+                <w:szCs w:val="27"/>
+                <w:lang w:eastAsia="es-ES"/>
+              </w:rPr>
+              <w:t>SELECT</w:t>
+            </w:r>
+          </w:p>
+        </w:tc>
+      </w:tr>
+      <w:tr>
+        <w:tc>
+          <w:tcPr>
+            <w:tcW w:w="0" w:type="auto"/>
+            <w:tcBorders>
+              <w:top w:val="single" w:sz="6" w:space="0" w:color="DDDDDD"/>
+              <w:left w:val="single" w:sz="6" w:space="0" w:color="DDDDDD"/>
+              <w:bottom w:val="single" w:sz="6" w:space="0" w:color="DDDDDD"/>
+              <w:right w:val="single" w:sz="6" w:space="0" w:color="DDDDDD"/>
+            </w:tcBorders>
+            <w:tcMar>
+              <w:top w:w="117" w:type="dxa"/>
+              <w:left w:w="167" w:type="dxa"/>
+              <w:bottom w:w="117" w:type="dxa"/>
+              <w:right w:w="167" w:type="dxa"/>
+            </w:tcMar>
+            <w:hideMark/>
+          </w:tcPr>
+          <w:p>
+            <w:pPr>
+              <w:spacing w:after="0" w:line="240" w:lineRule="auto"/>
+              <w:rPr>
+                <w:rFonts w:ascii="Times New Roman" w:eastAsia="Times New Roman" w:hAnsi="Times New Roman" w:cs="Times New Roman"/>
+                <w:color w:val="000000"/>
+                <w:sz w:val="27"/>
+                <w:szCs w:val="27"/>
+                <w:lang w:eastAsia="es-ES"/>
+              </w:rPr>
+            </w:pPr>
+            <w:r>
+              <w:rPr>
+                <w:rFonts w:ascii="Times New Roman" w:eastAsia="Times New Roman" w:hAnsi="Times New Roman" w:cs="Times New Roman"/>
+                <w:color w:val="000000"/>
+                <w:sz w:val="27"/>
+                <w:szCs w:val="27"/>
+                <w:lang w:eastAsia="es-ES"/>
+              </w:rPr>
+              <w:t>PUT</w:t>
+            </w:r>
+          </w:p>
+        </w:tc>
+        <w:tc>
+          <w:tcPr>
+            <w:tcW w:w="0" w:type="auto"/>
+            <w:tcBorders>
+              <w:top w:val="single" w:sz="6" w:space="0" w:color="DDDDDD"/>
+              <w:left w:val="single" w:sz="6" w:space="0" w:color="DDDDDD"/>
+              <w:bottom w:val="single" w:sz="6" w:space="0" w:color="DDDDDD"/>
+              <w:right w:val="single" w:sz="6" w:space="0" w:color="DDDDDD"/>
+            </w:tcBorders>
+            <w:tcMar>
+              <w:top w:w="117" w:type="dxa"/>
+              <w:left w:w="167" w:type="dxa"/>
+              <w:bottom w:w="117" w:type="dxa"/>
+              <w:right w:w="167" w:type="dxa"/>
+            </w:tcMar>
+            <w:hideMark/>
+          </w:tcPr>
+          <w:p>
+            <w:pPr>
+              <w:spacing w:after="0" w:line="240" w:lineRule="auto"/>
+              <w:rPr>
+                <w:rFonts w:ascii="Times New Roman" w:eastAsia="Times New Roman" w:hAnsi="Times New Roman" w:cs="Times New Roman"/>
+                <w:color w:val="000000"/>
+                <w:sz w:val="27"/>
+                <w:szCs w:val="27"/>
+                <w:lang w:eastAsia="es-ES"/>
+              </w:rPr>
+            </w:pPr>
+            <w:proofErr w:type="spellStart"/>
+            <w:r>
+              <w:rPr>
+                <w:rFonts w:ascii="Times New Roman" w:eastAsia="Times New Roman" w:hAnsi="Times New Roman" w:cs="Times New Roman"/>
+                <w:color w:val="000000"/>
+                <w:sz w:val="27"/>
+                <w:szCs w:val="27"/>
+                <w:lang w:eastAsia="es-ES"/>
+              </w:rPr>
+              <w:t>Update</w:t>
+            </w:r>
+            <w:proofErr w:type="spellEnd"/>
+          </w:p>
+        </w:tc>
+        <w:tc>
+          <w:tcPr>
+            <w:tcW w:w="0" w:type="auto"/>
+            <w:tcBorders>
+              <w:top w:val="single" w:sz="6" w:space="0" w:color="DDDDDD"/>
+              <w:left w:val="single" w:sz="6" w:space="0" w:color="DDDDDD"/>
+              <w:bottom w:val="single" w:sz="6" w:space="0" w:color="DDDDDD"/>
+              <w:right w:val="single" w:sz="6" w:space="0" w:color="DDDDDD"/>
+            </w:tcBorders>
+            <w:tcMar>
+              <w:top w:w="117" w:type="dxa"/>
+              <w:left w:w="167" w:type="dxa"/>
+              <w:bottom w:w="117" w:type="dxa"/>
+              <w:right w:w="167" w:type="dxa"/>
+            </w:tcMar>
+            <w:hideMark/>
+          </w:tcPr>
+          <w:p>
+            <w:pPr>
+              <w:spacing w:after="0" w:line="240" w:lineRule="auto"/>
+              <w:rPr>
+                <w:rFonts w:ascii="Times New Roman" w:eastAsia="Times New Roman" w:hAnsi="Times New Roman" w:cs="Times New Roman"/>
+                <w:color w:val="000000"/>
+                <w:sz w:val="27"/>
+                <w:szCs w:val="27"/>
+                <w:lang w:eastAsia="es-ES"/>
+              </w:rPr>
+            </w:pPr>
+            <w:r>
+              <w:rPr>
+                <w:rFonts w:ascii="Times New Roman" w:eastAsia="Times New Roman" w:hAnsi="Times New Roman" w:cs="Times New Roman"/>
+                <w:color w:val="000000"/>
+                <w:sz w:val="27"/>
+                <w:szCs w:val="27"/>
+                <w:lang w:eastAsia="es-ES"/>
+              </w:rPr>
+              <w:t>UPDATE</w:t>
+            </w:r>
+          </w:p>
+        </w:tc>
+      </w:tr>
+      <w:tr>
+        <w:tc>
+          <w:tcPr>
+            <w:tcW w:w="0" w:type="auto"/>
+            <w:tcBorders>
+              <w:top w:val="single" w:sz="6" w:space="0" w:color="DDDDDD"/>
+              <w:left w:val="single" w:sz="6" w:space="0" w:color="DDDDDD"/>
+              <w:bottom w:val="single" w:sz="6" w:space="0" w:color="DDDDDD"/>
+              <w:right w:val="single" w:sz="6" w:space="0" w:color="DDDDDD"/>
+            </w:tcBorders>
+            <w:tcMar>
+              <w:top w:w="117" w:type="dxa"/>
+              <w:left w:w="167" w:type="dxa"/>
+              <w:bottom w:w="117" w:type="dxa"/>
+              <w:right w:w="167" w:type="dxa"/>
+            </w:tcMar>
+            <w:hideMark/>
+          </w:tcPr>
+          <w:p>
+            <w:pPr>
+              <w:spacing w:after="0" w:line="240" w:lineRule="auto"/>
+              <w:rPr>
+                <w:rFonts w:ascii="Times New Roman" w:eastAsia="Times New Roman" w:hAnsi="Times New Roman" w:cs="Times New Roman"/>
+                <w:color w:val="000000"/>
+                <w:sz w:val="27"/>
+                <w:szCs w:val="27"/>
+                <w:lang w:eastAsia="es-ES"/>
+              </w:rPr>
+            </w:pPr>
+            <w:r>
+              <w:rPr>
+                <w:rFonts w:ascii="Times New Roman" w:eastAsia="Times New Roman" w:hAnsi="Times New Roman" w:cs="Times New Roman"/>
+                <w:color w:val="000000"/>
+                <w:sz w:val="27"/>
+                <w:szCs w:val="27"/>
+                <w:lang w:eastAsia="es-ES"/>
+              </w:rPr>
+              <w:t>DELETE</w:t>
+            </w:r>
+          </w:p>
+        </w:tc>
+        <w:tc>
+          <w:tcPr>
+            <w:tcW w:w="0" w:type="auto"/>
+            <w:tcBorders>
+              <w:top w:val="single" w:sz="6" w:space="0" w:color="DDDDDD"/>
+              <w:left w:val="single" w:sz="6" w:space="0" w:color="DDDDDD"/>
+              <w:bottom w:val="single" w:sz="6" w:space="0" w:color="DDDDDD"/>
+              <w:right w:val="single" w:sz="6" w:space="0" w:color="DDDDDD"/>
+            </w:tcBorders>
+            <w:tcMar>
+              <w:top w:w="117" w:type="dxa"/>
+              <w:left w:w="167" w:type="dxa"/>
+              <w:bottom w:w="117" w:type="dxa"/>
+              <w:right w:w="167" w:type="dxa"/>
+            </w:tcMar>
+            <w:hideMark/>
+          </w:tcPr>
+          <w:p>
+            <w:pPr>
+              <w:spacing w:after="0" w:line="240" w:lineRule="auto"/>
+              <w:rPr>
+                <w:rFonts w:ascii="Times New Roman" w:eastAsia="Times New Roman" w:hAnsi="Times New Roman" w:cs="Times New Roman"/>
+                <w:color w:val="000000"/>
+                <w:sz w:val="27"/>
+                <w:szCs w:val="27"/>
+                <w:lang w:eastAsia="es-ES"/>
+              </w:rPr>
+            </w:pPr>
+            <w:proofErr w:type="spellStart"/>
+            <w:r>
+              <w:rPr>
+                <w:rFonts w:ascii="Times New Roman" w:eastAsia="Times New Roman" w:hAnsi="Times New Roman" w:cs="Times New Roman"/>
+                <w:color w:val="000000"/>
+                <w:sz w:val="27"/>
+                <w:szCs w:val="27"/>
+                <w:lang w:eastAsia="es-ES"/>
+              </w:rPr>
+              <w:t>Delete</w:t>
+            </w:r>
+            <w:proofErr w:type="spellEnd"/>
+          </w:p>
+        </w:tc>
+        <w:tc>
+          <w:tcPr>
+            <w:tcW w:w="0" w:type="auto"/>
+            <w:tcBorders>
+              <w:top w:val="single" w:sz="6" w:space="0" w:color="DDDDDD"/>
+              <w:left w:val="single" w:sz="6" w:space="0" w:color="DDDDDD"/>
+              <w:bottom w:val="single" w:sz="6" w:space="0" w:color="DDDDDD"/>
+              <w:right w:val="single" w:sz="6" w:space="0" w:color="DDDDDD"/>
+            </w:tcBorders>
+            <w:tcMar>
+              <w:top w:w="117" w:type="dxa"/>
+              <w:left w:w="167" w:type="dxa"/>
+              <w:bottom w:w="117" w:type="dxa"/>
+              <w:right w:w="167" w:type="dxa"/>
+            </w:tcMar>
+            <w:hideMark/>
+          </w:tcPr>
+          <w:p>
+            <w:pPr>
+              <w:spacing w:after="0" w:line="240" w:lineRule="auto"/>
+              <w:rPr>
+                <w:rFonts w:ascii="Times New Roman" w:eastAsia="Times New Roman" w:hAnsi="Times New Roman" w:cs="Times New Roman"/>
+                <w:color w:val="000000"/>
+                <w:sz w:val="27"/>
+                <w:szCs w:val="27"/>
+                <w:lang w:eastAsia="es-ES"/>
+              </w:rPr>
+            </w:pPr>
+            <w:r>
+              <w:rPr>
+                <w:rFonts w:ascii="Times New Roman" w:eastAsia="Times New Roman" w:hAnsi="Times New Roman" w:cs="Times New Roman"/>
+                <w:color w:val="000000"/>
+                <w:sz w:val="27"/>
+                <w:szCs w:val="27"/>
+                <w:lang w:eastAsia="es-ES"/>
+              </w:rPr>
+              <w:t>DELETE</w:t>
+            </w:r>
+          </w:p>
+        </w:tc>
+      </w:tr>
+    </w:tbl>
+    <w:p/>
+    <w:p>
+      <w:pPr>
+        <w:pStyle w:val="Ttulo3"/>
+        <w:rPr>
+          <w:u w:val="single"/>
+        </w:rPr>
+      </w:pPr>
+    </w:p>
+    <w:p>
+      <w:pPr>
+        <w:pStyle w:val="Ttulo2"/>
+      </w:pPr>
+      <w:bookmarkStart w:id="16" w:name="_Toc421008237"/>
+      <w:r>
+        <w:t>Planificación</w:t>
+      </w:r>
+      <w:bookmarkEnd w:id="16"/>
+    </w:p>
+    <w:p>
+      <w:pPr>
+        <w:pStyle w:val="Ttulo2"/>
+      </w:pPr>
+      <w:bookmarkStart w:id="17" w:name="_Toc421008238"/>
+      <w:r>
+        <w:t>Descripción del trabajo realizado</w:t>
+      </w:r>
+      <w:bookmarkEnd w:id="17"/>
+    </w:p>
+    <w:p>
+      <w:pPr>
+        <w:pStyle w:val="Ttulo2"/>
+      </w:pPr>
+      <w:bookmarkStart w:id="18" w:name="_Toc421008239"/>
+      <w:r>
         <w:lastRenderedPageBreak/>
-        <w:t xml:space="preserve">REST se definió en el 2000 por Roy </w:t>
-      </w:r>
-      <w:proofErr w:type="spellStart"/>
-      <w:r>
-        <w:rPr>
-          <w:color w:val="000000"/>
-          <w:sz w:val="27"/>
-          <w:szCs w:val="27"/>
-        </w:rPr>
-        <w:t>Fielding</w:t>
-      </w:r>
-      <w:proofErr w:type="spellEnd"/>
-      <w:r>
-        <w:rPr>
-          <w:color w:val="000000"/>
-          <w:sz w:val="27"/>
-          <w:szCs w:val="27"/>
-        </w:rPr>
-        <w:t>, coautor principal también de la especificación HTTP. Podríamos considerar REST como un framework para construir aplicaciones web respetando HTTP.</w:t>
-      </w:r>
-    </w:p>
-    <w:p>
-      <w:pPr>
-        <w:pStyle w:val="NormalWeb"/>
-        <w:shd w:val="clear" w:color="auto" w:fill="FFFFFF"/>
-        <w:spacing w:before="0" w:beforeAutospacing="0" w:after="404" w:afterAutospacing="0" w:line="276" w:lineRule="auto"/>
-        <w:textAlignment w:val="baseline"/>
-        <w:rPr>
-          <w:color w:val="000000"/>
-          <w:sz w:val="27"/>
-          <w:szCs w:val="27"/>
-        </w:rPr>
-      </w:pPr>
-      <w:r>
-        <w:rPr>
-          <w:color w:val="000000"/>
-          <w:sz w:val="27"/>
-          <w:szCs w:val="27"/>
-        </w:rPr>
-        <w:t xml:space="preserve">Por lo tanto REST es el tipo de arquitectura más natural y estándar para crear </w:t>
-      </w:r>
-      <w:proofErr w:type="spellStart"/>
-      <w:r>
-        <w:rPr>
-          <w:color w:val="000000"/>
-          <w:sz w:val="27"/>
-          <w:szCs w:val="27"/>
-        </w:rPr>
-        <w:t>APIs</w:t>
-      </w:r>
-      <w:proofErr w:type="spellEnd"/>
-      <w:r>
-        <w:rPr>
-          <w:color w:val="000000"/>
-          <w:sz w:val="27"/>
-          <w:szCs w:val="27"/>
-        </w:rPr>
-        <w:t xml:space="preserve"> para servicios orientados a Internet.</w:t>
-      </w:r>
-    </w:p>
-    <w:p>
-      <w:pPr>
-        <w:rPr>
-          <w:rFonts w:ascii="Times New Roman" w:eastAsia="Times New Roman" w:hAnsi="Times New Roman" w:cs="Times New Roman"/>
-          <w:color w:val="000000"/>
-          <w:sz w:val="27"/>
-          <w:szCs w:val="27"/>
-          <w:lang w:eastAsia="es-ES"/>
-        </w:rPr>
-      </w:pPr>
-    </w:p>
-    <w:p>
-      <w:pPr>
-        <w:pStyle w:val="Ttulo3"/>
-      </w:pPr>
-      <w:bookmarkStart w:id="16" w:name="_Toc421008235"/>
-      <w:r>
-        <w:t>B</w:t>
-      </w:r>
-      <w:r>
-        <w:t>ase de datos en prestashop</w:t>
-      </w:r>
-      <w:bookmarkEnd w:id="16"/>
-    </w:p>
-    <w:p>
-      <w:pPr>
-        <w:pStyle w:val="Ttulo3"/>
-      </w:pPr>
-      <w:bookmarkStart w:id="17" w:name="_Toc421008236"/>
-      <w:r>
-        <w:t>C</w:t>
-      </w:r>
-      <w:r>
-        <w:t>omunicarse con prestashop mediante su web api</w:t>
-      </w:r>
-      <w:bookmarkEnd w:id="17"/>
-    </w:p>
-    <w:p>
-      <w:pPr>
-        <w:pStyle w:val="Ttulo2"/>
-      </w:pPr>
-      <w:bookmarkStart w:id="18" w:name="_Toc421008237"/>
-      <w:r>
-        <w:t>Planificación</w:t>
+        <w:t>Resultados y validación</w:t>
       </w:r>
       <w:bookmarkEnd w:id="18"/>
-    </w:p>
-    <w:p>
-      <w:pPr>
-        <w:pStyle w:val="Ttulo2"/>
-      </w:pPr>
-      <w:bookmarkStart w:id="19" w:name="_Toc421008238"/>
-      <w:r>
-        <w:t>Descripción del trabajo realizado</w:t>
-      </w:r>
-      <w:bookmarkEnd w:id="19"/>
-    </w:p>
-    <w:p>
-      <w:pPr>
-        <w:pStyle w:val="Ttulo2"/>
-      </w:pPr>
-      <w:bookmarkStart w:id="20" w:name="_Toc421008239"/>
-      <w:r>
-        <w:t>Resultados y validación</w:t>
-      </w:r>
-      <w:bookmarkEnd w:id="20"/>
       <w:sdt>
         <w:sdtPr>
           <w:id w:val="1647615010"/>
@@ -11217,44 +12679,44 @@
       <w:pPr>
         <w:pStyle w:val="Ttulo1"/>
       </w:pPr>
-      <w:bookmarkStart w:id="21" w:name="_Toc421008240"/>
+      <w:bookmarkStart w:id="19" w:name="_Toc421008240"/>
       <w:r>
         <w:t>Conclusiones</w:t>
       </w:r>
+      <w:bookmarkEnd w:id="19"/>
+    </w:p>
+    <w:p>
+      <w:pPr>
+        <w:pStyle w:val="Ttulo2"/>
+        <w:rPr>
+          <w:u w:val="single"/>
+        </w:rPr>
+      </w:pPr>
+      <w:bookmarkStart w:id="20" w:name="_Toc421008241"/>
+      <w:r>
+        <w:t>Aportaciones</w:t>
+      </w:r>
+      <w:bookmarkEnd w:id="20"/>
+    </w:p>
+    <w:p>
+      <w:pPr>
+        <w:pStyle w:val="Ttulo2"/>
+      </w:pPr>
+      <w:bookmarkStart w:id="21" w:name="_Toc421008242"/>
+      <w:r>
+        <w:t>Trabajo futuro</w:t>
+      </w:r>
       <w:bookmarkEnd w:id="21"/>
     </w:p>
     <w:p>
       <w:pPr>
-        <w:pStyle w:val="Ttulo2"/>
-        <w:rPr>
-          <w:u w:val="single"/>
-        </w:rPr>
-      </w:pPr>
-      <w:bookmarkStart w:id="22" w:name="_Toc421008241"/>
-      <w:r>
-        <w:t>Aportaciones</w:t>
+        <w:pStyle w:val="Ttulo1"/>
+      </w:pPr>
+      <w:bookmarkStart w:id="22" w:name="_Toc421008243"/>
+      <w:r>
+        <w:t xml:space="preserve">Bibliografía y </w:t>
       </w:r>
       <w:bookmarkEnd w:id="22"/>
-    </w:p>
-    <w:p>
-      <w:pPr>
-        <w:pStyle w:val="Ttulo2"/>
-      </w:pPr>
-      <w:bookmarkStart w:id="23" w:name="_Toc421008242"/>
-      <w:r>
-        <w:t>Trabajo futuro</w:t>
-      </w:r>
-      <w:bookmarkEnd w:id="23"/>
-    </w:p>
-    <w:p>
-      <w:pPr>
-        <w:pStyle w:val="Ttulo1"/>
-      </w:pPr>
-      <w:bookmarkStart w:id="24" w:name="_Toc421008243"/>
-      <w:r>
-        <w:t xml:space="preserve">Bibliografía y </w:t>
-      </w:r>
-      <w:bookmarkEnd w:id="24"/>
       <w:r>
         <w:t>web grafía</w:t>
       </w:r>
@@ -11397,7 +12859,6 @@
           <w:iCs/>
           <w:noProof/>
         </w:rPr>
-        <w:lastRenderedPageBreak/>
         <w:t>W3Techs - World Wide Web Technology Surveys</w:t>
       </w:r>
       <w:r>
@@ -11602,7 +13063,7 @@
           <w:lang w:eastAsia="es-ES"/>
         </w:rPr>
       </w:pPr>
-      <w:hyperlink r:id="rId16" w:history="1">
+      <w:hyperlink r:id="rId17" w:history="1">
         <w:proofErr w:type="spellStart"/>
         <w:r>
           <w:rPr>
@@ -11725,7 +13186,7 @@
           <w:lang w:eastAsia="es-ES"/>
         </w:rPr>
       </w:pPr>
-      <w:hyperlink r:id="rId17" w:history="1">
+      <w:hyperlink r:id="rId18" w:history="1">
         <w:proofErr w:type="spellStart"/>
         <w:r>
           <w:rPr>
@@ -11805,9 +13266,9 @@
 <file path=word/numbering.xml><?xml version="1.0" encoding="utf-8"?>
 <w:numbering xmlns:ve="http://schemas.openxmlformats.org/markup-compatibility/2006" xmlns:o="urn:schemas-microsoft-com:office:office" xmlns:r="http://schemas.openxmlformats.org/officeDocument/2006/relationships" xmlns:m="http://schemas.openxmlformats.org/officeDocument/2006/math" xmlns:v="urn:schemas-microsoft-com:vml" xmlns:wp="http://schemas.openxmlformats.org/drawingml/2006/wordprocessingDrawing" xmlns:w10="urn:schemas-microsoft-com:office:word" xmlns:w="http://schemas.openxmlformats.org/wordprocessingml/2006/main" xmlns:wne="http://schemas.microsoft.com/office/word/2006/wordml">
   <w:abstractNum w:abstractNumId="0">
-    <w:nsid w:val="28DF3B64"/>
+    <w:nsid w:val="23EF3DA1"/>
     <w:multiLevelType w:val="multilevel"/>
-    <w:tmpl w:val="6576DC5E"/>
+    <w:tmpl w:val="D73C96DE"/>
     <w:lvl w:ilvl="0">
       <w:start w:val="1"/>
       <w:numFmt w:val="bullet"/>
@@ -11954,9 +13415,9 @@
     </w:lvl>
   </w:abstractNum>
   <w:abstractNum w:abstractNumId="1">
-    <w:nsid w:val="32F64206"/>
+    <w:nsid w:val="28DF3B64"/>
     <w:multiLevelType w:val="multilevel"/>
-    <w:tmpl w:val="3CA4BC7E"/>
+    <w:tmpl w:val="6576DC5E"/>
     <w:lvl w:ilvl="0">
       <w:start w:val="1"/>
       <w:numFmt w:val="bullet"/>
@@ -12103,122 +13564,9 @@
     </w:lvl>
   </w:abstractNum>
   <w:abstractNum w:abstractNumId="2">
-    <w:nsid w:val="3AA5097E"/>
-    <w:multiLevelType w:val="hybridMultilevel"/>
-    <w:tmpl w:val="A4DC351A"/>
-    <w:lvl w:ilvl="0" w:tplc="0C0A0001">
-      <w:start w:val="1"/>
-      <w:numFmt w:val="bullet"/>
-      <w:lvlText w:val=""/>
-      <w:lvlJc w:val="left"/>
-      <w:pPr>
-        <w:ind w:left="720" w:hanging="360"/>
-      </w:pPr>
-      <w:rPr>
-        <w:rFonts w:ascii="Symbol" w:hAnsi="Symbol" w:hint="default"/>
-      </w:rPr>
-    </w:lvl>
-    <w:lvl w:ilvl="1" w:tplc="0C0A0003" w:tentative="1">
-      <w:start w:val="1"/>
-      <w:numFmt w:val="bullet"/>
-      <w:lvlText w:val="o"/>
-      <w:lvlJc w:val="left"/>
-      <w:pPr>
-        <w:ind w:left="1440" w:hanging="360"/>
-      </w:pPr>
-      <w:rPr>
-        <w:rFonts w:ascii="Courier New" w:hAnsi="Courier New" w:cs="Courier New" w:hint="default"/>
-      </w:rPr>
-    </w:lvl>
-    <w:lvl w:ilvl="2" w:tplc="0C0A0005" w:tentative="1">
-      <w:start w:val="1"/>
-      <w:numFmt w:val="bullet"/>
-      <w:lvlText w:val=""/>
-      <w:lvlJc w:val="left"/>
-      <w:pPr>
-        <w:ind w:left="2160" w:hanging="360"/>
-      </w:pPr>
-      <w:rPr>
-        <w:rFonts w:ascii="Wingdings" w:hAnsi="Wingdings" w:hint="default"/>
-      </w:rPr>
-    </w:lvl>
-    <w:lvl w:ilvl="3" w:tplc="0C0A0001" w:tentative="1">
-      <w:start w:val="1"/>
-      <w:numFmt w:val="bullet"/>
-      <w:lvlText w:val=""/>
-      <w:lvlJc w:val="left"/>
-      <w:pPr>
-        <w:ind w:left="2880" w:hanging="360"/>
-      </w:pPr>
-      <w:rPr>
-        <w:rFonts w:ascii="Symbol" w:hAnsi="Symbol" w:hint="default"/>
-      </w:rPr>
-    </w:lvl>
-    <w:lvl w:ilvl="4" w:tplc="0C0A0003" w:tentative="1">
-      <w:start w:val="1"/>
-      <w:numFmt w:val="bullet"/>
-      <w:lvlText w:val="o"/>
-      <w:lvlJc w:val="left"/>
-      <w:pPr>
-        <w:ind w:left="3600" w:hanging="360"/>
-      </w:pPr>
-      <w:rPr>
-        <w:rFonts w:ascii="Courier New" w:hAnsi="Courier New" w:cs="Courier New" w:hint="default"/>
-      </w:rPr>
-    </w:lvl>
-    <w:lvl w:ilvl="5" w:tplc="0C0A0005" w:tentative="1">
-      <w:start w:val="1"/>
-      <w:numFmt w:val="bullet"/>
-      <w:lvlText w:val=""/>
-      <w:lvlJc w:val="left"/>
-      <w:pPr>
-        <w:ind w:left="4320" w:hanging="360"/>
-      </w:pPr>
-      <w:rPr>
-        <w:rFonts w:ascii="Wingdings" w:hAnsi="Wingdings" w:hint="default"/>
-      </w:rPr>
-    </w:lvl>
-    <w:lvl w:ilvl="6" w:tplc="0C0A0001" w:tentative="1">
-      <w:start w:val="1"/>
-      <w:numFmt w:val="bullet"/>
-      <w:lvlText w:val=""/>
-      <w:lvlJc w:val="left"/>
-      <w:pPr>
-        <w:ind w:left="5040" w:hanging="360"/>
-      </w:pPr>
-      <w:rPr>
-        <w:rFonts w:ascii="Symbol" w:hAnsi="Symbol" w:hint="default"/>
-      </w:rPr>
-    </w:lvl>
-    <w:lvl w:ilvl="7" w:tplc="0C0A0003" w:tentative="1">
-      <w:start w:val="1"/>
-      <w:numFmt w:val="bullet"/>
-      <w:lvlText w:val="o"/>
-      <w:lvlJc w:val="left"/>
-      <w:pPr>
-        <w:ind w:left="5760" w:hanging="360"/>
-      </w:pPr>
-      <w:rPr>
-        <w:rFonts w:ascii="Courier New" w:hAnsi="Courier New" w:cs="Courier New" w:hint="default"/>
-      </w:rPr>
-    </w:lvl>
-    <w:lvl w:ilvl="8" w:tplc="0C0A0005" w:tentative="1">
-      <w:start w:val="1"/>
-      <w:numFmt w:val="bullet"/>
-      <w:lvlText w:val=""/>
-      <w:lvlJc w:val="left"/>
-      <w:pPr>
-        <w:ind w:left="6480" w:hanging="360"/>
-      </w:pPr>
-      <w:rPr>
-        <w:rFonts w:ascii="Wingdings" w:hAnsi="Wingdings" w:hint="default"/>
-      </w:rPr>
-    </w:lvl>
-  </w:abstractNum>
-  <w:abstractNum w:abstractNumId="3">
-    <w:nsid w:val="583C3A85"/>
+    <w:nsid w:val="32F64206"/>
     <w:multiLevelType w:val="multilevel"/>
-    <w:tmpl w:val="A446A5F0"/>
+    <w:tmpl w:val="3CA4BC7E"/>
     <w:lvl w:ilvl="0">
       <w:start w:val="1"/>
       <w:numFmt w:val="bullet"/>
@@ -12364,10 +13712,123 @@
       </w:rPr>
     </w:lvl>
   </w:abstractNum>
+  <w:abstractNum w:abstractNumId="3">
+    <w:nsid w:val="3AA5097E"/>
+    <w:multiLevelType w:val="hybridMultilevel"/>
+    <w:tmpl w:val="A4DC351A"/>
+    <w:lvl w:ilvl="0" w:tplc="0C0A0001">
+      <w:start w:val="1"/>
+      <w:numFmt w:val="bullet"/>
+      <w:lvlText w:val=""/>
+      <w:lvlJc w:val="left"/>
+      <w:pPr>
+        <w:ind w:left="720" w:hanging="360"/>
+      </w:pPr>
+      <w:rPr>
+        <w:rFonts w:ascii="Symbol" w:hAnsi="Symbol" w:hint="default"/>
+      </w:rPr>
+    </w:lvl>
+    <w:lvl w:ilvl="1" w:tplc="0C0A0003" w:tentative="1">
+      <w:start w:val="1"/>
+      <w:numFmt w:val="bullet"/>
+      <w:lvlText w:val="o"/>
+      <w:lvlJc w:val="left"/>
+      <w:pPr>
+        <w:ind w:left="1440" w:hanging="360"/>
+      </w:pPr>
+      <w:rPr>
+        <w:rFonts w:ascii="Courier New" w:hAnsi="Courier New" w:cs="Courier New" w:hint="default"/>
+      </w:rPr>
+    </w:lvl>
+    <w:lvl w:ilvl="2" w:tplc="0C0A0005" w:tentative="1">
+      <w:start w:val="1"/>
+      <w:numFmt w:val="bullet"/>
+      <w:lvlText w:val=""/>
+      <w:lvlJc w:val="left"/>
+      <w:pPr>
+        <w:ind w:left="2160" w:hanging="360"/>
+      </w:pPr>
+      <w:rPr>
+        <w:rFonts w:ascii="Wingdings" w:hAnsi="Wingdings" w:hint="default"/>
+      </w:rPr>
+    </w:lvl>
+    <w:lvl w:ilvl="3" w:tplc="0C0A0001" w:tentative="1">
+      <w:start w:val="1"/>
+      <w:numFmt w:val="bullet"/>
+      <w:lvlText w:val=""/>
+      <w:lvlJc w:val="left"/>
+      <w:pPr>
+        <w:ind w:left="2880" w:hanging="360"/>
+      </w:pPr>
+      <w:rPr>
+        <w:rFonts w:ascii="Symbol" w:hAnsi="Symbol" w:hint="default"/>
+      </w:rPr>
+    </w:lvl>
+    <w:lvl w:ilvl="4" w:tplc="0C0A0003" w:tentative="1">
+      <w:start w:val="1"/>
+      <w:numFmt w:val="bullet"/>
+      <w:lvlText w:val="o"/>
+      <w:lvlJc w:val="left"/>
+      <w:pPr>
+        <w:ind w:left="3600" w:hanging="360"/>
+      </w:pPr>
+      <w:rPr>
+        <w:rFonts w:ascii="Courier New" w:hAnsi="Courier New" w:cs="Courier New" w:hint="default"/>
+      </w:rPr>
+    </w:lvl>
+    <w:lvl w:ilvl="5" w:tplc="0C0A0005" w:tentative="1">
+      <w:start w:val="1"/>
+      <w:numFmt w:val="bullet"/>
+      <w:lvlText w:val=""/>
+      <w:lvlJc w:val="left"/>
+      <w:pPr>
+        <w:ind w:left="4320" w:hanging="360"/>
+      </w:pPr>
+      <w:rPr>
+        <w:rFonts w:ascii="Wingdings" w:hAnsi="Wingdings" w:hint="default"/>
+      </w:rPr>
+    </w:lvl>
+    <w:lvl w:ilvl="6" w:tplc="0C0A0001" w:tentative="1">
+      <w:start w:val="1"/>
+      <w:numFmt w:val="bullet"/>
+      <w:lvlText w:val=""/>
+      <w:lvlJc w:val="left"/>
+      <w:pPr>
+        <w:ind w:left="5040" w:hanging="360"/>
+      </w:pPr>
+      <w:rPr>
+        <w:rFonts w:ascii="Symbol" w:hAnsi="Symbol" w:hint="default"/>
+      </w:rPr>
+    </w:lvl>
+    <w:lvl w:ilvl="7" w:tplc="0C0A0003" w:tentative="1">
+      <w:start w:val="1"/>
+      <w:numFmt w:val="bullet"/>
+      <w:lvlText w:val="o"/>
+      <w:lvlJc w:val="left"/>
+      <w:pPr>
+        <w:ind w:left="5760" w:hanging="360"/>
+      </w:pPr>
+      <w:rPr>
+        <w:rFonts w:ascii="Courier New" w:hAnsi="Courier New" w:cs="Courier New" w:hint="default"/>
+      </w:rPr>
+    </w:lvl>
+    <w:lvl w:ilvl="8" w:tplc="0C0A0005" w:tentative="1">
+      <w:start w:val="1"/>
+      <w:numFmt w:val="bullet"/>
+      <w:lvlText w:val=""/>
+      <w:lvlJc w:val="left"/>
+      <w:pPr>
+        <w:ind w:left="6480" w:hanging="360"/>
+      </w:pPr>
+      <w:rPr>
+        <w:rFonts w:ascii="Wingdings" w:hAnsi="Wingdings" w:hint="default"/>
+      </w:rPr>
+    </w:lvl>
+  </w:abstractNum>
   <w:abstractNum w:abstractNumId="4">
-    <w:nsid w:val="5D5E3B29"/>
+    <w:nsid w:val="583C3A85"/>
     <w:multiLevelType w:val="multilevel"/>
-    <w:tmpl w:val="BD6EDA84"/>
+    <w:tmpl w:val="A446A5F0"/>
     <w:lvl w:ilvl="0">
       <w:start w:val="1"/>
       <w:numFmt w:val="bullet"/>
@@ -12514,6 +13975,155 @@
     </w:lvl>
   </w:abstractNum>
   <w:abstractNum w:abstractNumId="5">
+    <w:nsid w:val="5D5E3B29"/>
+    <w:multiLevelType w:val="multilevel"/>
+    <w:tmpl w:val="BD6EDA84"/>
+    <w:lvl w:ilvl="0">
+      <w:start w:val="1"/>
+      <w:numFmt w:val="bullet"/>
+      <w:lvlText w:val=""/>
+      <w:lvlJc w:val="left"/>
+      <w:pPr>
+        <w:tabs>
+          <w:tab w:val="num" w:pos="720"/>
+        </w:tabs>
+        <w:ind w:left="720" w:hanging="360"/>
+      </w:pPr>
+      <w:rPr>
+        <w:rFonts w:ascii="Symbol" w:hAnsi="Symbol" w:hint="default"/>
+        <w:sz w:val="20"/>
+      </w:rPr>
+    </w:lvl>
+    <w:lvl w:ilvl="1" w:tentative="1">
+      <w:start w:val="1"/>
+      <w:numFmt w:val="bullet"/>
+      <w:lvlText w:val="o"/>
+      <w:lvlJc w:val="left"/>
+      <w:pPr>
+        <w:tabs>
+          <w:tab w:val="num" w:pos="1440"/>
+        </w:tabs>
+        <w:ind w:left="1440" w:hanging="360"/>
+      </w:pPr>
+      <w:rPr>
+        <w:rFonts w:ascii="Courier New" w:hAnsi="Courier New" w:hint="default"/>
+        <w:sz w:val="20"/>
+      </w:rPr>
+    </w:lvl>
+    <w:lvl w:ilvl="2" w:tentative="1">
+      <w:start w:val="1"/>
+      <w:numFmt w:val="bullet"/>
+      <w:lvlText w:val=""/>
+      <w:lvlJc w:val="left"/>
+      <w:pPr>
+        <w:tabs>
+          <w:tab w:val="num" w:pos="2160"/>
+        </w:tabs>
+        <w:ind w:left="2160" w:hanging="360"/>
+      </w:pPr>
+      <w:rPr>
+        <w:rFonts w:ascii="Wingdings" w:hAnsi="Wingdings" w:hint="default"/>
+        <w:sz w:val="20"/>
+      </w:rPr>
+    </w:lvl>
+    <w:lvl w:ilvl="3" w:tentative="1">
+      <w:start w:val="1"/>
+      <w:numFmt w:val="bullet"/>
+      <w:lvlText w:val=""/>
+      <w:lvlJc w:val="left"/>
+      <w:pPr>
+        <w:tabs>
+          <w:tab w:val="num" w:pos="2880"/>
+        </w:tabs>
+        <w:ind w:left="2880" w:hanging="360"/>
+      </w:pPr>
+      <w:rPr>
+        <w:rFonts w:ascii="Wingdings" w:hAnsi="Wingdings" w:hint="default"/>
+        <w:sz w:val="20"/>
+      </w:rPr>
+    </w:lvl>
+    <w:lvl w:ilvl="4" w:tentative="1">
+      <w:start w:val="1"/>
+      <w:numFmt w:val="bullet"/>
+      <w:lvlText w:val=""/>
+      <w:lvlJc w:val="left"/>
+      <w:pPr>
+        <w:tabs>
+          <w:tab w:val="num" w:pos="3600"/>
+        </w:tabs>
+        <w:ind w:left="3600" w:hanging="360"/>
+      </w:pPr>
+      <w:rPr>
+        <w:rFonts w:ascii="Wingdings" w:hAnsi="Wingdings" w:hint="default"/>
+        <w:sz w:val="20"/>
+      </w:rPr>
+    </w:lvl>
+    <w:lvl w:ilvl="5" w:tentative="1">
+      <w:start w:val="1"/>
+      <w:numFmt w:val="bullet"/>
+      <w:lvlText w:val=""/>
+      <w:lvlJc w:val="left"/>
+      <w:pPr>
+        <w:tabs>
+          <w:tab w:val="num" w:pos="4320"/>
+        </w:tabs>
+        <w:ind w:left="4320" w:hanging="360"/>
+      </w:pPr>
+      <w:rPr>
+        <w:rFonts w:ascii="Wingdings" w:hAnsi="Wingdings" w:hint="default"/>
+        <w:sz w:val="20"/>
+      </w:rPr>
+    </w:lvl>
+    <w:lvl w:ilvl="6" w:tentative="1">
+      <w:start w:val="1"/>
+      <w:numFmt w:val="bullet"/>
+      <w:lvlText w:val=""/>
+      <w:lvlJc w:val="left"/>
+      <w:pPr>
+        <w:tabs>
+          <w:tab w:val="num" w:pos="5040"/>
+        </w:tabs>
+        <w:ind w:left="5040" w:hanging="360"/>
+      </w:pPr>
+      <w:rPr>
+        <w:rFonts w:ascii="Wingdings" w:hAnsi="Wingdings" w:hint="default"/>
+        <w:sz w:val="20"/>
+      </w:rPr>
+    </w:lvl>
+    <w:lvl w:ilvl="7" w:tentative="1">
+      <w:start w:val="1"/>
+      <w:numFmt w:val="bullet"/>
+      <w:lvlText w:val=""/>
+      <w:lvlJc w:val="left"/>
+      <w:pPr>
+        <w:tabs>
+          <w:tab w:val="num" w:pos="5760"/>
+        </w:tabs>
+        <w:ind w:left="5760" w:hanging="360"/>
+      </w:pPr>
+      <w:rPr>
+        <w:rFonts w:ascii="Wingdings" w:hAnsi="Wingdings" w:hint="default"/>
+        <w:sz w:val="20"/>
+      </w:rPr>
+    </w:lvl>
+    <w:lvl w:ilvl="8" w:tentative="1">
+      <w:start w:val="1"/>
+      <w:numFmt w:val="bullet"/>
+      <w:lvlText w:val=""/>
+      <w:lvlJc w:val="left"/>
+      <w:pPr>
+        <w:tabs>
+          <w:tab w:val="num" w:pos="6480"/>
+        </w:tabs>
+        <w:ind w:left="6480" w:hanging="360"/>
+      </w:pPr>
+      <w:rPr>
+        <w:rFonts w:ascii="Wingdings" w:hAnsi="Wingdings" w:hint="default"/>
+        <w:sz w:val="20"/>
+      </w:rPr>
+    </w:lvl>
+  </w:abstractNum>
+  <w:abstractNum w:abstractNumId="6">
     <w:nsid w:val="773F0710"/>
     <w:multiLevelType w:val="multilevel"/>
     <w:tmpl w:val="C7905BB6"/>
@@ -12662,7 +14272,7 @@
       </w:rPr>
     </w:lvl>
   </w:abstractNum>
-  <w:abstractNum w:abstractNumId="6">
+  <w:abstractNum w:abstractNumId="7">
     <w:nsid w:val="7C0D473A"/>
     <w:multiLevelType w:val="multilevel"/>
     <w:tmpl w:val="5CCA2B56"/>
@@ -12812,25 +14422,28 @@
     </w:lvl>
   </w:abstractNum>
   <w:num w:numId="1">
+    <w:abstractNumId w:val="6"/>
+  </w:num>
+  <w:num w:numId="2">
+    <w:abstractNumId w:val="7"/>
+  </w:num>
+  <w:num w:numId="3">
+    <w:abstractNumId w:val="1"/>
+  </w:num>
+  <w:num w:numId="4">
     <w:abstractNumId w:val="5"/>
   </w:num>
-  <w:num w:numId="2">
-    <w:abstractNumId w:val="6"/>
-  </w:num>
-  <w:num w:numId="3">
-    <w:abstractNumId w:val="0"/>
-  </w:num>
-  <w:num w:numId="4">
+  <w:num w:numId="5">
     <w:abstractNumId w:val="4"/>
   </w:num>
-  <w:num w:numId="5">
+  <w:num w:numId="6">
+    <w:abstractNumId w:val="2"/>
+  </w:num>
+  <w:num w:numId="7">
     <w:abstractNumId w:val="3"/>
   </w:num>
-  <w:num w:numId="6">
-    <w:abstractNumId w:val="1"/>
-  </w:num>
-  <w:num w:numId="7">
-    <w:abstractNumId w:val="2"/>
+  <w:num w:numId="8">
+    <w:abstractNumId w:val="0"/>
   </w:num>
 </w:numbering>
 </file>
@@ -13469,6 +15082,17 @@
       <w:contextualSpacing/>
     </w:pPr>
   </w:style>
+  <w:style w:type="character" w:styleId="Textoennegrita">
+    <w:name w:val="Strong"/>
+    <w:basedOn w:val="Fuentedeprrafopredeter"/>
+    <w:uiPriority w:val="22"/>
+    <w:qFormat/>
+    <w:rsid w:val="009F7E9C"/>
+    <w:rPr>
+      <w:b/>
+      <w:bCs/>
+    </w:rPr>
+  </w:style>
 </w:styles>
 </file>
 
@@ -13878,7 +15502,7 @@
 </file>
 
 <file path=customXml/itemProps1.xml><?xml version="1.0" encoding="utf-8"?>
-<ds:datastoreItem xmlns:ds="http://schemas.openxmlformats.org/officeDocument/2006/customXml" ds:itemID="{10E19AC4-63DD-4844-AB0F-9552831B157F}">
+<ds:datastoreItem xmlns:ds="http://schemas.openxmlformats.org/officeDocument/2006/customXml" ds:itemID="{4B57276D-FAC1-48B1-9B31-3155B2700A7D}">
   <ds:schemaRefs>
     <ds:schemaRef ds:uri="http://schemas.openxmlformats.org/officeDocument/2006/bibliography"/>
   </ds:schemaRefs>

</xml_diff>